<commit_message>
finished the modification in job resume
</commit_message>
<xml_diff>
--- a/吴宇轩简历.docx
+++ b/吴宇轩简历.docx
@@ -367,30 +367,12 @@
         <w:t>邮箱：</w:t>
       </w:r>
       <w:r>
-        <w:rPr>
-          <w:rFonts w:ascii="Times New Roman" w:hAnsi="Times New Roman" w:cs="Times New Roman"/>
-          <w:bCs/>
-          <w:sz w:val="20"/>
-          <w:szCs w:val="20"/>
-        </w:rPr>
         <w:fldChar w:fldCharType="begin"/>
       </w:r>
       <w:r>
-        <w:rPr>
-          <w:rFonts w:ascii="Times New Roman" w:hAnsi="Times New Roman" w:cs="Times New Roman"/>
-          <w:bCs/>
-          <w:sz w:val="20"/>
-          <w:szCs w:val="20"/>
-        </w:rPr>
         <w:instrText xml:space="preserve"> HYPERLINK "mailto:yuxuan.wu17@gmail.com" </w:instrText>
       </w:r>
       <w:r>
-        <w:rPr>
-          <w:rFonts w:ascii="Times New Roman" w:hAnsi="Times New Roman" w:cs="Times New Roman"/>
-          <w:bCs/>
-          <w:sz w:val="20"/>
-          <w:szCs w:val="20"/>
-        </w:rPr>
         <w:fldChar w:fldCharType="separate"/>
       </w:r>
       <w:r>
@@ -405,6 +387,7 @@
       </w:r>
       <w:r>
         <w:rPr>
+          <w:rStyle w:val="a4"/>
           <w:rFonts w:ascii="Times New Roman" w:hAnsi="Times New Roman" w:cs="Times New Roman"/>
           <w:bCs/>
           <w:sz w:val="20"/>
@@ -1539,6 +1522,8 @@
         </w:rPr>
         <w:t>｜</w:t>
       </w:r>
+      <w:bookmarkStart w:id="0" w:name="OLE_LINK7"/>
+      <w:bookmarkStart w:id="1" w:name="OLE_LINK8"/>
       <w:r>
         <w:rPr>
           <w:rFonts w:ascii="Times New Roman" w:hAnsi="Times New Roman" w:cs="Times New Roman"/>
@@ -1557,44 +1542,66 @@
           <w:iCs/>
           <w:sz w:val="22"/>
         </w:rPr>
-        <w:t>, ajax, jQuery</w:t>
-      </w:r>
-      <w:r>
-        <w:rPr>
-          <w:rFonts w:ascii="Times New Roman" w:hAnsi="Times New Roman" w:cs="Times New Roman"/>
-          <w:b/>
-          <w:szCs w:val="28"/>
-        </w:rPr>
-        <w:tab/>
-      </w:r>
-      <w:r>
-        <w:rPr>
-          <w:rFonts w:ascii="Times New Roman" w:hAnsi="Times New Roman" w:cs="Times New Roman"/>
-          <w:b/>
-          <w:szCs w:val="28"/>
-        </w:rPr>
-        <w:tab/>
-      </w:r>
-      <w:bookmarkStart w:id="0" w:name="OLE_LINK5"/>
-      <w:bookmarkStart w:id="1" w:name="OLE_LINK6"/>
-      <w:r>
-        <w:rPr>
-          <w:rFonts w:ascii="Times New Roman" w:hAnsi="Times New Roman" w:cs="Times New Roman"/>
-          <w:b/>
-          <w:szCs w:val="28"/>
-        </w:rPr>
-        <w:t xml:space="preserve">   </w:t>
-      </w:r>
-      <w:r>
-        <w:rPr>
-          <w:rFonts w:ascii="Times New Roman" w:hAnsi="Times New Roman" w:cs="Times New Roman"/>
-          <w:bCs/>
-          <w:sz w:val="22"/>
-        </w:rPr>
-        <w:t>03/2021-05/2021</w:t>
+        <w:t xml:space="preserve">, </w:t>
+      </w:r>
+      <w:r>
+        <w:rPr>
+          <w:rFonts w:ascii="Times New Roman" w:hAnsi="Times New Roman" w:cs="Times New Roman"/>
+          <w:bCs/>
+          <w:i/>
+          <w:iCs/>
+          <w:sz w:val="22"/>
+        </w:rPr>
+        <w:t>A</w:t>
+      </w:r>
+      <w:r>
+        <w:rPr>
+          <w:rFonts w:ascii="Times New Roman" w:hAnsi="Times New Roman" w:cs="Times New Roman"/>
+          <w:bCs/>
+          <w:i/>
+          <w:iCs/>
+          <w:sz w:val="22"/>
+        </w:rPr>
+        <w:t>jax, jQuery</w:t>
       </w:r>
       <w:bookmarkEnd w:id="0"/>
       <w:bookmarkEnd w:id="1"/>
+      <w:r>
+        <w:rPr>
+          <w:rFonts w:ascii="Times New Roman" w:hAnsi="Times New Roman" w:cs="Times New Roman"/>
+          <w:b/>
+          <w:szCs w:val="28"/>
+        </w:rPr>
+        <w:tab/>
+      </w:r>
+      <w:r>
+        <w:rPr>
+          <w:rFonts w:ascii="Times New Roman" w:hAnsi="Times New Roman" w:cs="Times New Roman"/>
+          <w:b/>
+          <w:szCs w:val="28"/>
+        </w:rPr>
+        <w:tab/>
+      </w:r>
+      <w:bookmarkStart w:id="2" w:name="OLE_LINK5"/>
+      <w:bookmarkStart w:id="3" w:name="OLE_LINK6"/>
+      <w:r>
+        <w:rPr>
+          <w:rFonts w:ascii="Times New Roman" w:hAnsi="Times New Roman" w:cs="Times New Roman"/>
+          <w:b/>
+          <w:szCs w:val="28"/>
+        </w:rPr>
+        <w:t xml:space="preserve">   </w:t>
+      </w:r>
+      <w:r>
+        <w:rPr>
+          <w:rFonts w:ascii="Times New Roman" w:hAnsi="Times New Roman" w:cs="Times New Roman"/>
+          <w:bCs/>
+          <w:sz w:val="22"/>
+        </w:rPr>
+        <w:t>03/2021-05/2021</w:t>
+      </w:r>
+      <w:bookmarkEnd w:id="2"/>
+      <w:bookmarkEnd w:id="3"/>
     </w:p>
     <w:p>
       <w:pPr>
@@ -1605,7 +1612,7 @@
         </w:numPr>
         <w:ind w:firstLineChars="0"/>
         <w:rPr>
-          <w:rFonts w:ascii="Times New Roman" w:hAnsi="Times New Roman" w:cs="Times New Roman" w:hint="eastAsia"/>
+          <w:rFonts w:ascii="Times New Roman" w:hAnsi="Times New Roman" w:cs="Times New Roman"/>
           <w:bCs/>
           <w:szCs w:val="21"/>
         </w:rPr>
@@ -1616,7 +1623,31 @@
           <w:bCs/>
           <w:szCs w:val="21"/>
         </w:rPr>
-        <w:t>基于三层架构重构</w:t>
+        <w:t>基于</w:t>
+      </w:r>
+      <w:r>
+        <w:rPr>
+          <w:rFonts w:ascii="Times New Roman" w:hAnsi="Times New Roman" w:cs="Times New Roman" w:hint="eastAsia"/>
+          <w:bCs/>
+          <w:szCs w:val="21"/>
+        </w:rPr>
+        <w:t>M</w:t>
+      </w:r>
+      <w:r>
+        <w:rPr>
+          <w:rFonts w:ascii="Times New Roman" w:hAnsi="Times New Roman" w:cs="Times New Roman"/>
+          <w:bCs/>
+          <w:szCs w:val="21"/>
+        </w:rPr>
+        <w:t>VC</w:t>
+      </w:r>
+      <w:r>
+        <w:rPr>
+          <w:rFonts w:ascii="Times New Roman" w:hAnsi="Times New Roman" w:cs="Times New Roman" w:hint="eastAsia"/>
+          <w:bCs/>
+          <w:szCs w:val="21"/>
+        </w:rPr>
+        <w:t>三层架构重构</w:t>
       </w:r>
       <w:r>
         <w:rPr>
@@ -1741,7 +1772,7 @@
     <w:p>
       <w:pPr>
         <w:rPr>
-          <w:rFonts w:ascii="Times New Roman" w:hAnsi="Times New Roman" w:cs="Times New Roman" w:hint="eastAsia"/>
+          <w:rFonts w:ascii="Times New Roman" w:hAnsi="Times New Roman" w:cs="Times New Roman"/>
           <w:bCs/>
           <w:szCs w:val="21"/>
         </w:rPr>
@@ -2029,7 +2060,7 @@
         </w:numPr>
         <w:ind w:firstLineChars="0"/>
         <w:rPr>
-          <w:rFonts w:ascii="Times New Roman" w:hAnsi="Times New Roman" w:cs="Times New Roman" w:hint="eastAsia"/>
+          <w:rFonts w:ascii="Times New Roman" w:hAnsi="Times New Roman" w:cs="Times New Roman"/>
           <w:bCs/>
           <w:sz w:val="20"/>
           <w:szCs w:val="20"/>
@@ -2199,119 +2230,108 @@
           <w:b/>
           <w:sz w:val="22"/>
         </w:rPr>
-        <w:tab/>
-      </w:r>
-      <w:r>
-        <w:rPr>
-          <w:rFonts w:ascii="Times New Roman" w:hAnsi="Times New Roman" w:cs="Times New Roman"/>
-          <w:b/>
-          <w:sz w:val="22"/>
-        </w:rPr>
-        <w:tab/>
-      </w:r>
-      <w:r>
-        <w:rPr>
-          <w:rFonts w:ascii="Times New Roman" w:hAnsi="Times New Roman" w:cs="Times New Roman"/>
-          <w:b/>
-          <w:sz w:val="22"/>
-        </w:rPr>
-        <w:tab/>
-      </w:r>
-      <w:r>
-        <w:rPr>
-          <w:rFonts w:ascii="Times New Roman" w:hAnsi="Times New Roman" w:cs="Times New Roman"/>
-          <w:b/>
-          <w:sz w:val="22"/>
-        </w:rPr>
-        <w:tab/>
-      </w:r>
-      <w:r>
-        <w:rPr>
-          <w:rFonts w:ascii="Times New Roman" w:hAnsi="Times New Roman" w:cs="Times New Roman"/>
-          <w:b/>
-          <w:sz w:val="22"/>
-        </w:rPr>
-        <w:tab/>
-      </w:r>
-      <w:r>
-        <w:rPr>
-          <w:rFonts w:ascii="Times New Roman" w:hAnsi="Times New Roman" w:cs="Times New Roman"/>
-          <w:b/>
-          <w:sz w:val="22"/>
-        </w:rPr>
-        <w:tab/>
-      </w:r>
-      <w:r>
-        <w:rPr>
-          <w:rFonts w:ascii="Times New Roman" w:hAnsi="Times New Roman" w:cs="Times New Roman"/>
-          <w:b/>
-          <w:sz w:val="22"/>
-        </w:rPr>
-        <w:tab/>
-      </w:r>
-      <w:r>
-        <w:rPr>
-          <w:rFonts w:ascii="Times New Roman" w:hAnsi="Times New Roman" w:cs="Times New Roman"/>
-          <w:b/>
-          <w:sz w:val="22"/>
-        </w:rPr>
-        <w:tab/>
-      </w:r>
-      <w:r>
-        <w:rPr>
-          <w:rFonts w:ascii="Times New Roman" w:hAnsi="Times New Roman" w:cs="Times New Roman"/>
-          <w:b/>
-          <w:sz w:val="22"/>
-        </w:rPr>
-        <w:tab/>
-      </w:r>
-      <w:r>
-        <w:rPr>
-          <w:rFonts w:ascii="Times New Roman" w:hAnsi="Times New Roman" w:cs="Times New Roman"/>
-          <w:b/>
-          <w:sz w:val="22"/>
-        </w:rPr>
-        <w:tab/>
-      </w:r>
-      <w:r>
-        <w:rPr>
-          <w:rFonts w:ascii="Times New Roman" w:hAnsi="Times New Roman" w:cs="Times New Roman"/>
-          <w:b/>
-          <w:sz w:val="22"/>
-        </w:rPr>
-        <w:tab/>
-      </w:r>
-      <w:r>
-        <w:rPr>
-          <w:rFonts w:ascii="Times New Roman" w:hAnsi="Times New Roman" w:cs="Times New Roman"/>
-          <w:b/>
-          <w:sz w:val="22"/>
-        </w:rPr>
-        <w:tab/>
-      </w:r>
-      <w:r>
-        <w:rPr>
-          <w:rFonts w:ascii="Times New Roman" w:hAnsi="Times New Roman" w:cs="Times New Roman"/>
-          <w:b/>
-          <w:sz w:val="22"/>
-        </w:rPr>
-        <w:tab/>
-      </w:r>
-      <w:r>
-        <w:rPr>
-          <w:rFonts w:ascii="Times New Roman" w:hAnsi="Times New Roman" w:cs="Times New Roman"/>
-          <w:b/>
-          <w:sz w:val="22"/>
-        </w:rPr>
-        <w:tab/>
-      </w:r>
-      <w:r>
-        <w:rPr>
-          <w:rFonts w:ascii="Times New Roman" w:hAnsi="Times New Roman" w:cs="Times New Roman"/>
-          <w:b/>
-          <w:sz w:val="22"/>
-        </w:rPr>
-        <w:tab/>
+        <w:t xml:space="preserve"> </w:t>
+      </w:r>
+      <w:r>
+        <w:rPr>
+          <w:rFonts w:ascii="Times New Roman" w:hAnsi="Times New Roman" w:cs="Times New Roman"/>
+          <w:b/>
+          <w:sz w:val="22"/>
+        </w:rPr>
+        <w:t>|</w:t>
+      </w:r>
+      <w:r>
+        <w:rPr>
+          <w:rFonts w:ascii="Times New Roman" w:hAnsi="Times New Roman" w:cs="Times New Roman"/>
+          <w:b/>
+          <w:sz w:val="22"/>
+        </w:rPr>
+        <w:t xml:space="preserve"> </w:t>
+      </w:r>
+      <w:r>
+        <w:rPr>
+          <w:rFonts w:ascii="Times New Roman" w:hAnsi="Times New Roman" w:cs="Times New Roman" w:hint="eastAsia"/>
+          <w:b/>
+          <w:sz w:val="22"/>
+        </w:rPr>
+        <w:t xml:space="preserve"> </w:t>
+      </w:r>
+      <w:hyperlink r:id="rId6" w:history="1">
+        <w:r>
+          <w:rPr>
+            <w:rStyle w:val="a4"/>
+            <w:rFonts w:ascii="Times New Roman" w:hAnsi="Times New Roman" w:cs="Times New Roman"/>
+            <w:bCs/>
+            <w:i/>
+            <w:iCs/>
+            <w:sz w:val="22"/>
+          </w:rPr>
+          <w:t>https://www.kaggle.com/yuxu</w:t>
+        </w:r>
+        <w:r>
+          <w:rPr>
+            <w:rStyle w:val="a4"/>
+            <w:rFonts w:ascii="Times New Roman" w:hAnsi="Times New Roman" w:cs="Times New Roman"/>
+            <w:bCs/>
+            <w:i/>
+            <w:iCs/>
+            <w:sz w:val="22"/>
+          </w:rPr>
+          <w:t>a</w:t>
+        </w:r>
+        <w:r>
+          <w:rPr>
+            <w:rStyle w:val="a4"/>
+            <w:rFonts w:ascii="Times New Roman" w:hAnsi="Times New Roman" w:cs="Times New Roman"/>
+            <w:bCs/>
+            <w:i/>
+            <w:iCs/>
+            <w:sz w:val="22"/>
+          </w:rPr>
+          <w:t>nwu17/code</w:t>
+        </w:r>
+      </w:hyperlink>
+      <w:r>
+        <w:rPr>
+          <w:rFonts w:ascii="Times New Roman" w:hAnsi="Times New Roman" w:cs="Times New Roman"/>
+          <w:b/>
+          <w:i/>
+          <w:iCs/>
+          <w:sz w:val="22"/>
+        </w:rPr>
+        <w:tab/>
+      </w:r>
+      <w:r>
+        <w:rPr>
+          <w:rFonts w:ascii="Times New Roman" w:hAnsi="Times New Roman" w:cs="Times New Roman"/>
+          <w:b/>
+          <w:sz w:val="22"/>
+        </w:rPr>
+        <w:tab/>
+      </w:r>
+      <w:r>
+        <w:rPr>
+          <w:rFonts w:ascii="Times New Roman" w:hAnsi="Times New Roman" w:cs="Times New Roman"/>
+          <w:b/>
+          <w:sz w:val="22"/>
+        </w:rPr>
+        <w:tab/>
+      </w:r>
+      <w:r>
+        <w:rPr>
+          <w:rFonts w:ascii="Times New Roman" w:hAnsi="Times New Roman" w:cs="Times New Roman"/>
+          <w:b/>
+          <w:sz w:val="22"/>
+        </w:rPr>
+        <w:tab/>
+      </w:r>
+      <w:r>
+        <w:rPr>
+          <w:rFonts w:ascii="Times New Roman" w:hAnsi="Times New Roman" w:cs="Times New Roman"/>
+          <w:b/>
+          <w:sz w:val="22"/>
+        </w:rPr>
+        <w:t xml:space="preserve">   </w:t>
       </w:r>
       <w:r>
         <w:rPr>
@@ -2331,7 +2351,7 @@
         </w:numPr>
         <w:ind w:firstLineChars="0"/>
         <w:rPr>
-          <w:rFonts w:ascii="Times New Roman" w:hAnsi="Times New Roman" w:cs="Times New Roman" w:hint="eastAsia"/>
+          <w:rFonts w:ascii="Times New Roman" w:hAnsi="Times New Roman" w:cs="Times New Roman"/>
           <w:bCs/>
           <w:sz w:val="20"/>
           <w:szCs w:val="20"/>
@@ -2362,25 +2382,7 @@
           <w:sz w:val="20"/>
           <w:szCs w:val="20"/>
         </w:rPr>
-        <w:t>的对心血管疾病的预测</w:t>
-      </w:r>
-      <w:r>
-        <w:rPr>
-          <w:rFonts w:ascii="Times New Roman" w:hAnsi="Times New Roman" w:cs="Times New Roman" w:hint="eastAsia"/>
-          <w:bCs/>
-          <w:sz w:val="20"/>
-          <w:szCs w:val="20"/>
-        </w:rPr>
-        <w:t>和可视化数据分析</w:t>
-      </w:r>
-      <w:r>
-        <w:rPr>
-          <w:rFonts w:ascii="Times New Roman" w:hAnsi="Times New Roman" w:cs="Times New Roman" w:hint="eastAsia"/>
-          <w:bCs/>
-          <w:sz w:val="20"/>
-          <w:szCs w:val="20"/>
-        </w:rPr>
-        <w:t>（</w:t>
+        <w:t>的对心血管疾病的预测和可视化数据分析（</w:t>
       </w:r>
       <w:r>
         <w:rPr>
@@ -2474,7 +2476,7 @@
     <w:p>
       <w:pPr>
         <w:rPr>
-          <w:rFonts w:ascii="Times New Roman" w:hAnsi="Times New Roman" w:cs="Times New Roman" w:hint="eastAsia"/>
+          <w:rFonts w:ascii="Times New Roman" w:hAnsi="Times New Roman" w:cs="Times New Roman"/>
           <w:bCs/>
           <w:sz w:val="22"/>
         </w:rPr>
@@ -2538,104 +2540,139 @@
           <w:iCs/>
           <w:sz w:val="22"/>
         </w:rPr>
-        <w:tab/>
-      </w:r>
-      <w:r>
-        <w:rPr>
-          <w:rFonts w:ascii="Times New Roman" w:hAnsi="Times New Roman" w:cs="Times New Roman"/>
-          <w:b/>
-          <w:sz w:val="22"/>
-        </w:rPr>
-        <w:tab/>
-      </w:r>
-      <w:r>
-        <w:rPr>
-          <w:rFonts w:ascii="Times New Roman" w:hAnsi="Times New Roman" w:cs="Times New Roman"/>
-          <w:b/>
-          <w:sz w:val="22"/>
-        </w:rPr>
-        <w:tab/>
-      </w:r>
-      <w:r>
-        <w:rPr>
-          <w:rFonts w:ascii="Times New Roman" w:hAnsi="Times New Roman" w:cs="Times New Roman"/>
-          <w:b/>
-          <w:sz w:val="22"/>
-        </w:rPr>
-        <w:tab/>
-      </w:r>
-      <w:r>
-        <w:rPr>
-          <w:rFonts w:ascii="Times New Roman" w:hAnsi="Times New Roman" w:cs="Times New Roman"/>
-          <w:b/>
-          <w:sz w:val="22"/>
-        </w:rPr>
-        <w:tab/>
-      </w:r>
-      <w:r>
-        <w:rPr>
-          <w:rFonts w:ascii="Times New Roman" w:hAnsi="Times New Roman" w:cs="Times New Roman"/>
-          <w:b/>
-          <w:sz w:val="22"/>
-        </w:rPr>
-        <w:tab/>
-      </w:r>
-      <w:r>
-        <w:rPr>
-          <w:rFonts w:ascii="Times New Roman" w:hAnsi="Times New Roman" w:cs="Times New Roman"/>
-          <w:b/>
-          <w:sz w:val="22"/>
-        </w:rPr>
-        <w:tab/>
-      </w:r>
-      <w:r>
-        <w:rPr>
-          <w:rFonts w:ascii="Times New Roman" w:hAnsi="Times New Roman" w:cs="Times New Roman"/>
-          <w:b/>
-          <w:sz w:val="22"/>
-        </w:rPr>
-        <w:tab/>
-      </w:r>
-      <w:r>
-        <w:rPr>
-          <w:rFonts w:ascii="Times New Roman" w:hAnsi="Times New Roman" w:cs="Times New Roman"/>
-          <w:b/>
-          <w:sz w:val="22"/>
-        </w:rPr>
-        <w:tab/>
-      </w:r>
-      <w:r>
-        <w:rPr>
-          <w:rFonts w:ascii="Times New Roman" w:hAnsi="Times New Roman" w:cs="Times New Roman"/>
-          <w:b/>
-          <w:sz w:val="22"/>
-        </w:rPr>
-        <w:tab/>
-      </w:r>
-      <w:r>
-        <w:rPr>
-          <w:rFonts w:ascii="Times New Roman" w:hAnsi="Times New Roman" w:cs="Times New Roman"/>
-          <w:b/>
-          <w:sz w:val="22"/>
-        </w:rPr>
-        <w:tab/>
-      </w:r>
-      <w:r>
-        <w:rPr>
-          <w:rFonts w:ascii="Times New Roman" w:hAnsi="Times New Roman" w:cs="Times New Roman"/>
-          <w:b/>
-          <w:sz w:val="22"/>
-        </w:rPr>
-        <w:tab/>
-      </w:r>
-      <w:r>
-        <w:rPr>
-          <w:rFonts w:ascii="Times New Roman" w:hAnsi="Times New Roman" w:cs="Times New Roman"/>
-          <w:b/>
-          <w:sz w:val="22"/>
-        </w:rPr>
-        <w:tab/>
-      </w:r>
+        <w:t>, Maven</w:t>
+      </w:r>
+      <w:r>
+        <w:rPr>
+          <w:rFonts w:ascii="Times New Roman" w:hAnsi="Times New Roman" w:cs="Times New Roman"/>
+          <w:b/>
+          <w:sz w:val="22"/>
+        </w:rPr>
+        <w:tab/>
+      </w:r>
+      <w:r>
+        <w:rPr>
+          <w:rFonts w:ascii="Times New Roman" w:hAnsi="Times New Roman" w:cs="Times New Roman"/>
+          <w:b/>
+          <w:sz w:val="22"/>
+        </w:rPr>
+        <w:t>|</w:t>
+      </w:r>
+      <w:r>
+        <w:rPr>
+          <w:rFonts w:ascii="Times New Roman" w:hAnsi="Times New Roman" w:cs="Times New Roman"/>
+          <w:b/>
+          <w:sz w:val="22"/>
+        </w:rPr>
+        <w:t xml:space="preserve"> </w:t>
+      </w:r>
+      <w:bookmarkStart w:id="4" w:name="OLE_LINK13"/>
+      <w:bookmarkStart w:id="5" w:name="OLE_LINK14"/>
+      <w:r>
+        <w:rPr>
+          <w:rFonts w:ascii="Times New Roman" w:hAnsi="Times New Roman" w:cs="Times New Roman"/>
+          <w:bCs/>
+          <w:i/>
+          <w:iCs/>
+          <w:sz w:val="22"/>
+        </w:rPr>
+        <w:fldChar w:fldCharType="begin"/>
+      </w:r>
+      <w:r>
+        <w:rPr>
+          <w:rFonts w:ascii="Times New Roman" w:hAnsi="Times New Roman" w:cs="Times New Roman"/>
+          <w:bCs/>
+          <w:i/>
+          <w:iCs/>
+          <w:sz w:val="22"/>
+        </w:rPr>
+        <w:instrText xml:space="preserve"> HYPERLINK "</w:instrText>
+      </w:r>
+      <w:r>
+        <w:rPr>
+          <w:rFonts w:ascii="Times New Roman" w:hAnsi="Times New Roman" w:cs="Times New Roman"/>
+          <w:bCs/>
+          <w:i/>
+          <w:iCs/>
+          <w:sz w:val="22"/>
+        </w:rPr>
+        <w:instrText>https://yuxuanwu17.github.io/categories/Hadoop/</w:instrText>
+      </w:r>
+      <w:r>
+        <w:rPr>
+          <w:rFonts w:ascii="Times New Roman" w:hAnsi="Times New Roman" w:cs="Times New Roman"/>
+          <w:bCs/>
+          <w:i/>
+          <w:iCs/>
+          <w:sz w:val="22"/>
+        </w:rPr>
+        <w:instrText xml:space="preserve">" </w:instrText>
+      </w:r>
+      <w:r>
+        <w:rPr>
+          <w:rFonts w:ascii="Times New Roman" w:hAnsi="Times New Roman" w:cs="Times New Roman"/>
+          <w:bCs/>
+          <w:i/>
+          <w:iCs/>
+          <w:sz w:val="22"/>
+        </w:rPr>
+        <w:fldChar w:fldCharType="separate"/>
+      </w:r>
+      <w:r>
+        <w:rPr>
+          <w:rStyle w:val="a4"/>
+          <w:rFonts w:ascii="Times New Roman" w:hAnsi="Times New Roman" w:cs="Times New Roman"/>
+          <w:bCs/>
+          <w:i/>
+          <w:iCs/>
+          <w:sz w:val="22"/>
+        </w:rPr>
+        <w:t>https://yuxuanwu17.github.io/categories/</w:t>
+      </w:r>
+      <w:r>
+        <w:rPr>
+          <w:rStyle w:val="a4"/>
+          <w:rFonts w:ascii="Times New Roman" w:hAnsi="Times New Roman" w:cs="Times New Roman"/>
+          <w:bCs/>
+          <w:i/>
+          <w:iCs/>
+          <w:sz w:val="22"/>
+        </w:rPr>
+        <w:t>H</w:t>
+      </w:r>
+      <w:r>
+        <w:rPr>
+          <w:rStyle w:val="a4"/>
+          <w:rFonts w:ascii="Times New Roman" w:hAnsi="Times New Roman" w:cs="Times New Roman"/>
+          <w:bCs/>
+          <w:i/>
+          <w:iCs/>
+          <w:sz w:val="22"/>
+        </w:rPr>
+        <w:t>adoop/</w:t>
+      </w:r>
+      <w:r>
+        <w:rPr>
+          <w:rFonts w:ascii="Times New Roman" w:hAnsi="Times New Roman" w:cs="Times New Roman"/>
+          <w:bCs/>
+          <w:i/>
+          <w:iCs/>
+          <w:sz w:val="22"/>
+        </w:rPr>
+        <w:fldChar w:fldCharType="end"/>
+      </w:r>
+      <w:r>
+        <w:rPr>
+          <w:rFonts w:ascii="Times New Roman" w:hAnsi="Times New Roman" w:cs="Times New Roman"/>
+          <w:b/>
+          <w:i/>
+          <w:iCs/>
+          <w:sz w:val="22"/>
+        </w:rPr>
+        <w:tab/>
+      </w:r>
+      <w:bookmarkEnd w:id="4"/>
+      <w:bookmarkEnd w:id="5"/>
       <w:r>
         <w:rPr>
           <w:rFonts w:ascii="Times New Roman" w:hAnsi="Times New Roman" w:cs="Times New Roman"/>
@@ -2684,23 +2721,79 @@
           <w:szCs w:val="20"/>
         </w:rPr>
       </w:pPr>
-      <w:r>
-        <w:rPr>
-          <w:rFonts w:ascii="Times New Roman" w:hAnsi="Times New Roman" w:cs="Times New Roman" w:hint="eastAsia"/>
-          <w:bCs/>
-          <w:sz w:val="20"/>
-          <w:szCs w:val="20"/>
-        </w:rPr>
-        <w:t>掌握</w:t>
-      </w:r>
-      <w:r>
-        <w:rPr>
-          <w:rFonts w:ascii="Times New Roman" w:hAnsi="Times New Roman" w:cs="Times New Roman" w:hint="eastAsia"/>
-          <w:bCs/>
-          <w:sz w:val="20"/>
-          <w:szCs w:val="20"/>
-        </w:rPr>
-        <w:t>Map</w:t>
+      <w:bookmarkStart w:id="6" w:name="OLE_LINK11"/>
+      <w:bookmarkStart w:id="7" w:name="OLE_LINK12"/>
+      <w:r>
+        <w:rPr>
+          <w:rFonts w:ascii="Times New Roman" w:hAnsi="Times New Roman" w:cs="Times New Roman" w:hint="eastAsia"/>
+          <w:bCs/>
+          <w:sz w:val="20"/>
+          <w:szCs w:val="20"/>
+        </w:rPr>
+        <w:t>借助阿里云在</w:t>
+      </w:r>
+      <w:r>
+        <w:rPr>
+          <w:rFonts w:ascii="Times New Roman" w:hAnsi="Times New Roman" w:cs="Times New Roman" w:hint="eastAsia"/>
+          <w:bCs/>
+          <w:sz w:val="20"/>
+          <w:szCs w:val="20"/>
+        </w:rPr>
+        <w:t>Ubuntu</w:t>
+      </w:r>
+      <w:r>
+        <w:rPr>
+          <w:rFonts w:ascii="Times New Roman" w:hAnsi="Times New Roman" w:cs="Times New Roman" w:hint="eastAsia"/>
+          <w:bCs/>
+          <w:sz w:val="20"/>
+          <w:szCs w:val="20"/>
+        </w:rPr>
+        <w:t>环境下完成对</w:t>
+      </w:r>
+      <w:r>
+        <w:rPr>
+          <w:rFonts w:ascii="Times New Roman" w:hAnsi="Times New Roman" w:cs="Times New Roman" w:hint="eastAsia"/>
+          <w:bCs/>
+          <w:sz w:val="20"/>
+          <w:szCs w:val="20"/>
+        </w:rPr>
+        <w:t>Hadoop</w:t>
+      </w:r>
+      <w:r>
+        <w:rPr>
+          <w:rFonts w:ascii="Times New Roman" w:hAnsi="Times New Roman" w:cs="Times New Roman" w:hint="eastAsia"/>
+          <w:bCs/>
+          <w:sz w:val="20"/>
+          <w:szCs w:val="20"/>
+        </w:rPr>
+        <w:t>的配置和使用；同时实现在</w:t>
+      </w:r>
+      <w:r>
+        <w:rPr>
+          <w:rFonts w:ascii="Times New Roman" w:hAnsi="Times New Roman" w:cs="Times New Roman" w:hint="eastAsia"/>
+          <w:bCs/>
+          <w:sz w:val="20"/>
+          <w:szCs w:val="20"/>
+        </w:rPr>
+        <w:t>Mac</w:t>
+      </w:r>
+      <w:r>
+        <w:rPr>
+          <w:rFonts w:ascii="Times New Roman" w:hAnsi="Times New Roman" w:cs="Times New Roman" w:hint="eastAsia"/>
+          <w:bCs/>
+          <w:sz w:val="20"/>
+          <w:szCs w:val="20"/>
+        </w:rPr>
+        <w:t>本地和利用</w:t>
+      </w:r>
+      <w:r>
+        <w:rPr>
+          <w:rFonts w:ascii="Times New Roman" w:hAnsi="Times New Roman" w:cs="Times New Roman" w:hint="eastAsia"/>
+          <w:bCs/>
+          <w:sz w:val="20"/>
+          <w:szCs w:val="20"/>
+        </w:rPr>
+        <w:t>Maven</w:t>
       </w:r>
       <w:r>
         <w:rPr>
@@ -2718,34 +2811,7 @@
           <w:sz w:val="20"/>
           <w:szCs w:val="20"/>
         </w:rPr>
-        <w:t>Reduce</w:t>
-      </w:r>
-      <w:r>
-        <w:rPr>
-          <w:rFonts w:ascii="Times New Roman" w:hAnsi="Times New Roman" w:cs="Times New Roman" w:hint="eastAsia"/>
-          <w:bCs/>
-          <w:sz w:val="20"/>
-          <w:szCs w:val="20"/>
-        </w:rPr>
-        <w:t>原理</w:t>
-      </w:r>
-      <w:r>
-        <w:rPr>
-          <w:rFonts w:ascii="Times New Roman" w:hAnsi="Times New Roman" w:cs="Times New Roman" w:hint="eastAsia"/>
-          <w:bCs/>
-          <w:sz w:val="20"/>
-          <w:szCs w:val="20"/>
-        </w:rPr>
-        <w:t>并且</w:t>
-      </w:r>
-      <w:r>
-        <w:rPr>
-          <w:rFonts w:ascii="Times New Roman" w:hAnsi="Times New Roman" w:cs="Times New Roman" w:hint="eastAsia"/>
-          <w:bCs/>
-          <w:sz w:val="20"/>
-          <w:szCs w:val="20"/>
-        </w:rPr>
-        <w:t>完成</w:t>
+        <w:t>来分别搭建</w:t>
       </w:r>
       <w:r>
         <w:rPr>
@@ -2756,177 +2822,8 @@
         </w:rPr>
         <w:t>Hadoop</w:t>
       </w:r>
-      <w:r>
-        <w:rPr>
-          <w:rFonts w:ascii="Times New Roman" w:hAnsi="Times New Roman" w:cs="Times New Roman" w:hint="eastAsia"/>
-          <w:bCs/>
-          <w:sz w:val="20"/>
-          <w:szCs w:val="20"/>
-        </w:rPr>
-        <w:t>框架下对</w:t>
-      </w:r>
-      <w:r>
-        <w:rPr>
-          <w:rFonts w:ascii="Times New Roman" w:hAnsi="Times New Roman" w:cs="Times New Roman" w:hint="eastAsia"/>
-          <w:bCs/>
-          <w:sz w:val="20"/>
-          <w:szCs w:val="20"/>
-        </w:rPr>
-        <w:t>长篇</w:t>
-      </w:r>
-      <w:r>
-        <w:rPr>
-          <w:rFonts w:ascii="Times New Roman" w:hAnsi="Times New Roman" w:cs="Times New Roman" w:hint="eastAsia"/>
-          <w:bCs/>
-          <w:sz w:val="20"/>
-          <w:szCs w:val="20"/>
-        </w:rPr>
-        <w:t>文字的词频分析</w:t>
-      </w:r>
-    </w:p>
-    <w:p>
-      <w:pPr>
-        <w:rPr>
-          <w:rFonts w:ascii="Times New Roman" w:hAnsi="Times New Roman" w:cs="Times New Roman"/>
-          <w:b/>
-          <w:szCs w:val="28"/>
-        </w:rPr>
-      </w:pPr>
-    </w:p>
-    <w:p>
-      <w:pPr>
-        <w:rPr>
-          <w:rFonts w:ascii="Times New Roman" w:hAnsi="Times New Roman" w:cs="Times New Roman"/>
-          <w:b/>
-          <w:sz w:val="22"/>
-        </w:rPr>
-      </w:pPr>
-      <w:r>
-        <w:rPr>
-          <w:rFonts w:ascii="Times New Roman" w:hAnsi="Times New Roman" w:cs="Times New Roman" w:hint="eastAsia"/>
-          <w:b/>
-          <w:sz w:val="22"/>
-        </w:rPr>
-        <w:t>基于深度学习对</w:t>
-      </w:r>
-      <w:r>
-        <w:rPr>
-          <w:rFonts w:ascii="Times New Roman" w:hAnsi="Times New Roman" w:cs="Times New Roman" w:hint="eastAsia"/>
-          <w:b/>
-          <w:sz w:val="22"/>
-        </w:rPr>
-        <w:t>RNA</w:t>
-      </w:r>
-      <w:r>
-        <w:rPr>
-          <w:rFonts w:ascii="Times New Roman" w:hAnsi="Times New Roman" w:cs="Times New Roman" w:hint="eastAsia"/>
-          <w:b/>
-          <w:sz w:val="22"/>
-        </w:rPr>
-        <w:t>甲基化位点（</w:t>
-      </w:r>
-      <w:r>
-        <w:rPr>
-          <w:rFonts w:ascii="Times New Roman" w:hAnsi="Times New Roman" w:cs="Times New Roman" w:hint="eastAsia"/>
-          <w:b/>
-          <w:sz w:val="22"/>
-        </w:rPr>
-        <w:t>m</w:t>
-      </w:r>
-      <w:r>
-        <w:rPr>
-          <w:rFonts w:ascii="Times New Roman" w:hAnsi="Times New Roman" w:cs="Times New Roman"/>
-          <w:b/>
-          <w:sz w:val="22"/>
-        </w:rPr>
-        <w:t>6A reader</w:t>
-      </w:r>
-      <w:r>
-        <w:rPr>
-          <w:rFonts w:ascii="Times New Roman" w:hAnsi="Times New Roman" w:cs="Times New Roman" w:hint="eastAsia"/>
-          <w:b/>
-          <w:sz w:val="22"/>
-        </w:rPr>
-        <w:t>）进行预测分析</w:t>
-      </w:r>
-      <w:r>
-        <w:rPr>
-          <w:rFonts w:ascii="Times New Roman" w:hAnsi="Times New Roman" w:cs="Times New Roman" w:hint="eastAsia"/>
-          <w:b/>
-          <w:sz w:val="22"/>
-        </w:rPr>
-        <w:t xml:space="preserve"> |</w:t>
-      </w:r>
-      <w:r>
-        <w:rPr>
-          <w:rFonts w:ascii="Times New Roman" w:hAnsi="Times New Roman" w:cs="Times New Roman" w:hint="eastAsia"/>
-          <w:b/>
-          <w:szCs w:val="28"/>
-        </w:rPr>
-        <w:t xml:space="preserve"> </w:t>
-      </w:r>
-      <w:r>
-        <w:rPr>
-          <w:rFonts w:ascii="Times New Roman" w:hAnsi="Times New Roman" w:cs="Times New Roman"/>
-          <w:bCs/>
-          <w:i/>
-          <w:iCs/>
-          <w:szCs w:val="28"/>
-        </w:rPr>
-        <w:t>Python</w:t>
-      </w:r>
-      <w:r>
-        <w:rPr>
-          <w:rFonts w:ascii="Times New Roman" w:hAnsi="Times New Roman" w:cs="Times New Roman" w:hint="eastAsia"/>
-          <w:b/>
-          <w:szCs w:val="28"/>
-        </w:rPr>
-        <w:t xml:space="preserve">  </w:t>
-      </w:r>
-      <w:r>
-        <w:rPr>
-          <w:rFonts w:ascii="Times New Roman" w:hAnsi="Times New Roman" w:cs="Times New Roman" w:hint="eastAsia"/>
-          <w:b/>
-          <w:sz w:val="22"/>
-        </w:rPr>
-        <w:t xml:space="preserve">                </w:t>
-      </w:r>
-      <w:r>
-        <w:rPr>
-          <w:rFonts w:ascii="Times New Roman" w:hAnsi="Times New Roman" w:cs="Times New Roman"/>
-          <w:b/>
-          <w:sz w:val="22"/>
-        </w:rPr>
-        <w:t xml:space="preserve"> </w:t>
-      </w:r>
-      <w:r>
-        <w:rPr>
-          <w:rFonts w:ascii="Times New Roman" w:hAnsi="Times New Roman" w:cs="Times New Roman"/>
-          <w:sz w:val="22"/>
-        </w:rPr>
-        <w:t>03</w:t>
-      </w:r>
-      <w:r>
-        <w:rPr>
-          <w:rFonts w:ascii="Times New Roman" w:hAnsi="Times New Roman" w:cs="Times New Roman" w:hint="eastAsia"/>
-          <w:sz w:val="22"/>
-        </w:rPr>
-        <w:t>/2020-</w:t>
-      </w:r>
-      <w:r>
-        <w:rPr>
-          <w:rFonts w:ascii="Times New Roman" w:hAnsi="Times New Roman" w:cs="Times New Roman"/>
-          <w:sz w:val="22"/>
-        </w:rPr>
-        <w:t>09</w:t>
-      </w:r>
-      <w:r>
-        <w:rPr>
-          <w:rFonts w:ascii="Times New Roman" w:hAnsi="Times New Roman" w:cs="Times New Roman" w:hint="eastAsia"/>
-          <w:sz w:val="22"/>
-        </w:rPr>
-        <w:t>/2020</w:t>
-      </w:r>
+      <w:bookmarkEnd w:id="6"/>
+      <w:bookmarkEnd w:id="7"/>
     </w:p>
     <w:p>
       <w:pPr>
@@ -2937,104 +2834,34 @@
         </w:numPr>
         <w:ind w:firstLineChars="0"/>
         <w:rPr>
-          <w:rFonts w:ascii="Times New Roman" w:hAnsi="Times New Roman" w:cs="Times New Roman"/>
-          <w:sz w:val="20"/>
-          <w:szCs w:val="20"/>
-        </w:rPr>
-      </w:pPr>
-      <w:r>
-        <w:rPr>
-          <w:rFonts w:ascii="Times New Roman" w:hAnsi="Times New Roman" w:cs="Times New Roman" w:hint="eastAsia"/>
-          <w:sz w:val="20"/>
-          <w:szCs w:val="20"/>
-        </w:rPr>
-        <w:t>基于</w:t>
-      </w:r>
-      <w:proofErr w:type="spellStart"/>
-      <w:r>
-        <w:rPr>
-          <w:rFonts w:ascii="Times New Roman" w:hAnsi="Times New Roman" w:cs="Times New Roman" w:hint="eastAsia"/>
-          <w:sz w:val="20"/>
-          <w:szCs w:val="20"/>
-        </w:rPr>
-        <w:t>K</w:t>
-      </w:r>
-      <w:r>
-        <w:rPr>
-          <w:rFonts w:ascii="Times New Roman" w:hAnsi="Times New Roman" w:cs="Times New Roman" w:hint="eastAsia"/>
-          <w:sz w:val="20"/>
-          <w:szCs w:val="20"/>
-        </w:rPr>
-        <w:t>eras</w:t>
-      </w:r>
-      <w:proofErr w:type="spellEnd"/>
-      <w:r>
-        <w:rPr>
-          <w:rFonts w:ascii="Times New Roman" w:hAnsi="Times New Roman" w:cs="Times New Roman" w:hint="eastAsia"/>
-          <w:sz w:val="20"/>
-          <w:szCs w:val="20"/>
-        </w:rPr>
-        <w:t>框架来比较</w:t>
-      </w:r>
-      <w:r>
-        <w:rPr>
-          <w:rFonts w:ascii="Times New Roman" w:hAnsi="Times New Roman" w:cs="Times New Roman" w:hint="eastAsia"/>
-          <w:sz w:val="20"/>
-          <w:szCs w:val="20"/>
-        </w:rPr>
-        <w:t>SVM</w:t>
-      </w:r>
-      <w:r>
-        <w:rPr>
-          <w:rFonts w:ascii="Times New Roman" w:hAnsi="Times New Roman" w:cs="Times New Roman" w:hint="eastAsia"/>
-          <w:sz w:val="20"/>
-          <w:szCs w:val="20"/>
-        </w:rPr>
-        <w:t>，</w:t>
-      </w:r>
-      <w:r>
-        <w:rPr>
-          <w:rFonts w:ascii="Times New Roman" w:hAnsi="Times New Roman" w:cs="Times New Roman" w:hint="eastAsia"/>
-          <w:sz w:val="20"/>
-          <w:szCs w:val="20"/>
-        </w:rPr>
-        <w:t>CNN</w:t>
-      </w:r>
-      <w:r>
-        <w:rPr>
-          <w:rFonts w:ascii="Times New Roman" w:hAnsi="Times New Roman" w:cs="Times New Roman" w:hint="eastAsia"/>
-          <w:sz w:val="20"/>
-          <w:szCs w:val="20"/>
-        </w:rPr>
-        <w:t>，</w:t>
-      </w:r>
-      <w:r>
-        <w:rPr>
-          <w:rFonts w:ascii="Times New Roman" w:hAnsi="Times New Roman" w:cs="Times New Roman" w:hint="eastAsia"/>
-          <w:sz w:val="20"/>
-          <w:szCs w:val="20"/>
-        </w:rPr>
-        <w:t>CNN</w:t>
-      </w:r>
-      <w:r>
-        <w:rPr>
-          <w:rFonts w:ascii="Times New Roman" w:hAnsi="Times New Roman" w:cs="Times New Roman"/>
-          <w:sz w:val="20"/>
-          <w:szCs w:val="20"/>
-        </w:rPr>
-        <w:t>+</w:t>
-      </w:r>
-      <w:r>
-        <w:rPr>
-          <w:rFonts w:ascii="Times New Roman" w:hAnsi="Times New Roman" w:cs="Times New Roman" w:hint="eastAsia"/>
-          <w:sz w:val="20"/>
-          <w:szCs w:val="20"/>
-        </w:rPr>
-        <w:t>LSTM</w:t>
-      </w:r>
-      <w:r>
-        <w:rPr>
-          <w:rFonts w:ascii="Times New Roman" w:hAnsi="Times New Roman" w:cs="Times New Roman"/>
+          <w:rFonts w:ascii="Times New Roman" w:hAnsi="Times New Roman" w:cs="Times New Roman" w:hint="eastAsia"/>
+          <w:bCs/>
+          <w:sz w:val="20"/>
+          <w:szCs w:val="20"/>
+        </w:rPr>
+      </w:pPr>
+      <w:r>
+        <w:rPr>
+          <w:rFonts w:ascii="Times New Roman" w:hAnsi="Times New Roman" w:cs="Times New Roman" w:hint="eastAsia"/>
+          <w:bCs/>
+          <w:sz w:val="20"/>
+          <w:szCs w:val="20"/>
+        </w:rPr>
+        <w:t>掌握</w:t>
+      </w:r>
+      <w:r>
+        <w:rPr>
+          <w:rFonts w:ascii="Times New Roman" w:hAnsi="Times New Roman" w:cs="Times New Roman" w:hint="eastAsia"/>
+          <w:bCs/>
+          <w:sz w:val="20"/>
+          <w:szCs w:val="20"/>
+        </w:rPr>
+        <w:t>Map</w:t>
+      </w:r>
+      <w:r>
+        <w:rPr>
+          <w:rFonts w:ascii="Times New Roman" w:hAnsi="Times New Roman" w:cs="Times New Roman"/>
+          <w:bCs/>
           <w:sz w:val="20"/>
           <w:szCs w:val="20"/>
         </w:rPr>
@@ -3043,58 +2870,218 @@
       <w:r>
         <w:rPr>
           <w:rFonts w:ascii="Times New Roman" w:hAnsi="Times New Roman" w:cs="Times New Roman" w:hint="eastAsia"/>
-          <w:sz w:val="20"/>
-          <w:szCs w:val="20"/>
-        </w:rPr>
-        <w:t>三种算法的性能，其中</w:t>
-      </w:r>
-      <w:r>
-        <w:rPr>
-          <w:rFonts w:ascii="Times New Roman" w:hAnsi="Times New Roman" w:cs="Times New Roman" w:hint="eastAsia"/>
-          <w:sz w:val="20"/>
-          <w:szCs w:val="20"/>
-        </w:rPr>
-        <w:t>CNN</w:t>
-      </w:r>
-      <w:r>
-        <w:rPr>
-          <w:rFonts w:ascii="Times New Roman" w:hAnsi="Times New Roman" w:cs="Times New Roman"/>
-          <w:sz w:val="20"/>
-          <w:szCs w:val="20"/>
-        </w:rPr>
-        <w:t>+</w:t>
-      </w:r>
-      <w:r>
-        <w:rPr>
-          <w:rFonts w:ascii="Times New Roman" w:hAnsi="Times New Roman" w:cs="Times New Roman" w:hint="eastAsia"/>
-          <w:sz w:val="20"/>
-          <w:szCs w:val="20"/>
-        </w:rPr>
-        <w:t>LSTM</w:t>
-      </w:r>
-      <w:r>
-        <w:rPr>
-          <w:rFonts w:ascii="Times New Roman" w:hAnsi="Times New Roman" w:cs="Times New Roman"/>
-          <w:sz w:val="20"/>
-          <w:szCs w:val="20"/>
+          <w:bCs/>
+          <w:sz w:val="20"/>
+          <w:szCs w:val="20"/>
+        </w:rPr>
+        <w:t>Reduce</w:t>
+      </w:r>
+      <w:r>
+        <w:rPr>
+          <w:rFonts w:ascii="Times New Roman" w:hAnsi="Times New Roman" w:cs="Times New Roman" w:hint="eastAsia"/>
+          <w:bCs/>
+          <w:sz w:val="20"/>
+          <w:szCs w:val="20"/>
+        </w:rPr>
+        <w:t>原理</w:t>
+      </w:r>
+      <w:r>
+        <w:rPr>
+          <w:rFonts w:ascii="Times New Roman" w:hAnsi="Times New Roman" w:cs="Times New Roman" w:hint="eastAsia"/>
+          <w:bCs/>
+          <w:sz w:val="20"/>
+          <w:szCs w:val="20"/>
+        </w:rPr>
+        <w:t>并且</w:t>
+      </w:r>
+      <w:r>
+        <w:rPr>
+          <w:rFonts w:ascii="Times New Roman" w:hAnsi="Times New Roman" w:cs="Times New Roman" w:hint="eastAsia"/>
+          <w:bCs/>
+          <w:sz w:val="20"/>
+          <w:szCs w:val="20"/>
+        </w:rPr>
+        <w:t>完成</w:t>
+      </w:r>
+      <w:r>
+        <w:rPr>
+          <w:rFonts w:ascii="Times New Roman" w:hAnsi="Times New Roman" w:cs="Times New Roman" w:hint="eastAsia"/>
+          <w:bCs/>
+          <w:sz w:val="20"/>
+          <w:szCs w:val="20"/>
+        </w:rPr>
+        <w:t>Hadoop</w:t>
+      </w:r>
+      <w:r>
+        <w:rPr>
+          <w:rFonts w:ascii="Times New Roman" w:hAnsi="Times New Roman" w:cs="Times New Roman" w:hint="eastAsia"/>
+          <w:bCs/>
+          <w:sz w:val="20"/>
+          <w:szCs w:val="20"/>
+        </w:rPr>
+        <w:t>框架下对</w:t>
+      </w:r>
+      <w:r>
+        <w:rPr>
+          <w:rFonts w:ascii="Times New Roman" w:hAnsi="Times New Roman" w:cs="Times New Roman" w:hint="eastAsia"/>
+          <w:bCs/>
+          <w:sz w:val="20"/>
+          <w:szCs w:val="20"/>
+        </w:rPr>
+        <w:t>长篇</w:t>
+      </w:r>
+      <w:r>
+        <w:rPr>
+          <w:rFonts w:ascii="Times New Roman" w:hAnsi="Times New Roman" w:cs="Times New Roman" w:hint="eastAsia"/>
+          <w:bCs/>
+          <w:sz w:val="20"/>
+          <w:szCs w:val="20"/>
+        </w:rPr>
+        <w:t>文字的词频分析</w:t>
+      </w:r>
+    </w:p>
+    <w:p>
+      <w:pPr>
+        <w:rPr>
+          <w:rFonts w:ascii="Times New Roman" w:hAnsi="Times New Roman" w:cs="Times New Roman"/>
+          <w:b/>
+          <w:szCs w:val="28"/>
+        </w:rPr>
+      </w:pPr>
+    </w:p>
+    <w:p>
+      <w:pPr>
+        <w:rPr>
+          <w:rFonts w:ascii="Times New Roman" w:hAnsi="Times New Roman" w:cs="Times New Roman"/>
+          <w:b/>
+          <w:sz w:val="22"/>
+        </w:rPr>
+      </w:pPr>
+      <w:r>
+        <w:rPr>
+          <w:rFonts w:ascii="Times New Roman" w:hAnsi="Times New Roman" w:cs="Times New Roman" w:hint="eastAsia"/>
+          <w:b/>
+          <w:sz w:val="22"/>
+        </w:rPr>
+        <w:t>基于深度学习对</w:t>
+      </w:r>
+      <w:r>
+        <w:rPr>
+          <w:rFonts w:ascii="Times New Roman" w:hAnsi="Times New Roman" w:cs="Times New Roman" w:hint="eastAsia"/>
+          <w:b/>
+          <w:sz w:val="22"/>
+        </w:rPr>
+        <w:t>RNA</w:t>
+      </w:r>
+      <w:r>
+        <w:rPr>
+          <w:rFonts w:ascii="Times New Roman" w:hAnsi="Times New Roman" w:cs="Times New Roman" w:hint="eastAsia"/>
+          <w:b/>
+          <w:sz w:val="22"/>
+        </w:rPr>
+        <w:t>甲基化位点（</w:t>
+      </w:r>
+      <w:r>
+        <w:rPr>
+          <w:rFonts w:ascii="Times New Roman" w:hAnsi="Times New Roman" w:cs="Times New Roman" w:hint="eastAsia"/>
+          <w:b/>
+          <w:sz w:val="22"/>
+        </w:rPr>
+        <w:t>m</w:t>
+      </w:r>
+      <w:r>
+        <w:rPr>
+          <w:rFonts w:ascii="Times New Roman" w:hAnsi="Times New Roman" w:cs="Times New Roman"/>
+          <w:b/>
+          <w:sz w:val="22"/>
+        </w:rPr>
+        <w:t>6A reader</w:t>
+      </w:r>
+      <w:r>
+        <w:rPr>
+          <w:rFonts w:ascii="Times New Roman" w:hAnsi="Times New Roman" w:cs="Times New Roman" w:hint="eastAsia"/>
+          <w:b/>
+          <w:sz w:val="22"/>
+        </w:rPr>
+        <w:t>）进行预测分析</w:t>
+      </w:r>
+      <w:r>
+        <w:rPr>
+          <w:rFonts w:ascii="Times New Roman" w:hAnsi="Times New Roman" w:cs="Times New Roman" w:hint="eastAsia"/>
+          <w:b/>
+          <w:sz w:val="22"/>
+        </w:rPr>
+        <w:t xml:space="preserve"> |</w:t>
+      </w:r>
+      <w:r>
+        <w:rPr>
+          <w:rFonts w:ascii="Times New Roman" w:hAnsi="Times New Roman" w:cs="Times New Roman" w:hint="eastAsia"/>
+          <w:b/>
+          <w:szCs w:val="28"/>
         </w:rPr>
         <w:t xml:space="preserve"> </w:t>
       </w:r>
       <w:r>
         <w:rPr>
-          <w:rFonts w:ascii="Times New Roman" w:hAnsi="Times New Roman" w:cs="Times New Roman" w:hint="eastAsia"/>
-          <w:sz w:val="20"/>
-          <w:szCs w:val="20"/>
-        </w:rPr>
-        <w:t>可以达到平均</w:t>
-      </w:r>
-      <w:r>
-        <w:rPr>
-          <w:rFonts w:ascii="Times New Roman" w:hAnsi="Times New Roman" w:cs="Times New Roman"/>
-          <w:sz w:val="20"/>
-          <w:szCs w:val="20"/>
-        </w:rPr>
-        <w:t>AUROC: 0.942</w:t>
+          <w:rFonts w:ascii="Times New Roman" w:hAnsi="Times New Roman" w:cs="Times New Roman"/>
+          <w:bCs/>
+          <w:i/>
+          <w:iCs/>
+          <w:szCs w:val="28"/>
+        </w:rPr>
+        <w:t>Python</w:t>
+      </w:r>
+      <w:r>
+        <w:rPr>
+          <w:rFonts w:ascii="Times New Roman" w:hAnsi="Times New Roman" w:cs="Times New Roman" w:hint="eastAsia"/>
+          <w:b/>
+          <w:szCs w:val="28"/>
+        </w:rPr>
+        <w:t xml:space="preserve">  </w:t>
+      </w:r>
+      <w:r>
+        <w:rPr>
+          <w:rFonts w:ascii="Times New Roman" w:hAnsi="Times New Roman" w:cs="Times New Roman" w:hint="eastAsia"/>
+          <w:b/>
+          <w:sz w:val="22"/>
+        </w:rPr>
+        <w:t xml:space="preserve">                </w:t>
+      </w:r>
+      <w:r>
+        <w:rPr>
+          <w:rFonts w:ascii="Times New Roman" w:hAnsi="Times New Roman" w:cs="Times New Roman"/>
+          <w:b/>
+          <w:sz w:val="22"/>
+        </w:rPr>
+        <w:t xml:space="preserve"> </w:t>
+      </w:r>
+      <w:r>
+        <w:rPr>
+          <w:rFonts w:ascii="Times New Roman" w:hAnsi="Times New Roman" w:cs="Times New Roman"/>
+          <w:sz w:val="22"/>
+        </w:rPr>
+        <w:t>03</w:t>
+      </w:r>
+      <w:r>
+        <w:rPr>
+          <w:rFonts w:ascii="Times New Roman" w:hAnsi="Times New Roman" w:cs="Times New Roman" w:hint="eastAsia"/>
+          <w:sz w:val="22"/>
+        </w:rPr>
+        <w:t>/2020-</w:t>
+      </w:r>
+      <w:r>
+        <w:rPr>
+          <w:rFonts w:ascii="Times New Roman" w:hAnsi="Times New Roman" w:cs="Times New Roman"/>
+          <w:sz w:val="22"/>
+        </w:rPr>
+        <w:t>09</w:t>
+      </w:r>
+      <w:r>
+        <w:rPr>
+          <w:rFonts w:ascii="Times New Roman" w:hAnsi="Times New Roman" w:cs="Times New Roman" w:hint="eastAsia"/>
+          <w:sz w:val="22"/>
+        </w:rPr>
+        <w:t>/2020</w:t>
       </w:r>
     </w:p>
     <w:p>
@@ -3111,227 +3098,159 @@
           <w:szCs w:val="20"/>
         </w:rPr>
       </w:pPr>
-      <w:bookmarkStart w:id="2" w:name="OLE_LINK3"/>
-      <w:bookmarkStart w:id="3" w:name="OLE_LINK4"/>
-      <w:r>
-        <w:rPr>
-          <w:rFonts w:ascii="Times New Roman" w:hAnsi="Times New Roman" w:cs="Times New Roman" w:hint="eastAsia"/>
-          <w:sz w:val="20"/>
-          <w:szCs w:val="20"/>
-        </w:rPr>
-        <w:t>通过相关性分析，量化每个核苷酸对</w:t>
-      </w:r>
-      <w:r>
-        <w:rPr>
-          <w:rFonts w:ascii="Times New Roman" w:hAnsi="Times New Roman" w:cs="Times New Roman" w:hint="eastAsia"/>
-          <w:sz w:val="20"/>
-          <w:szCs w:val="20"/>
-        </w:rPr>
-        <w:t>m</w:t>
-      </w:r>
-      <w:r>
-        <w:rPr>
-          <w:rFonts w:ascii="Times New Roman" w:hAnsi="Times New Roman" w:cs="Times New Roman"/>
-          <w:sz w:val="20"/>
-          <w:szCs w:val="20"/>
-        </w:rPr>
-        <w:t>6A reader</w:t>
-      </w:r>
-      <w:r>
-        <w:rPr>
-          <w:rFonts w:ascii="Times New Roman" w:hAnsi="Times New Roman" w:cs="Times New Roman" w:hint="eastAsia"/>
-          <w:sz w:val="20"/>
-          <w:szCs w:val="20"/>
-        </w:rPr>
-        <w:t>位点的贡献</w:t>
-      </w:r>
-      <w:r>
-        <w:rPr>
-          <w:rFonts w:ascii="Times New Roman" w:hAnsi="Times New Roman" w:cs="Times New Roman" w:hint="eastAsia"/>
+      <w:r>
+        <w:rPr>
+          <w:rFonts w:ascii="Times New Roman" w:hAnsi="Times New Roman" w:cs="Times New Roman" w:hint="eastAsia"/>
+          <w:sz w:val="20"/>
+          <w:szCs w:val="20"/>
+        </w:rPr>
+        <w:t>基于</w:t>
+      </w:r>
+      <w:proofErr w:type="spellStart"/>
+      <w:r>
+        <w:rPr>
+          <w:rFonts w:ascii="Times New Roman" w:hAnsi="Times New Roman" w:cs="Times New Roman" w:hint="eastAsia"/>
+          <w:sz w:val="20"/>
+          <w:szCs w:val="20"/>
+        </w:rPr>
+        <w:t>K</w:t>
+      </w:r>
+      <w:r>
+        <w:rPr>
+          <w:rFonts w:ascii="Times New Roman" w:hAnsi="Times New Roman" w:cs="Times New Roman" w:hint="eastAsia"/>
+          <w:sz w:val="20"/>
+          <w:szCs w:val="20"/>
+        </w:rPr>
+        <w:t>eras</w:t>
+      </w:r>
+      <w:proofErr w:type="spellEnd"/>
+      <w:r>
+        <w:rPr>
+          <w:rFonts w:ascii="Times New Roman" w:hAnsi="Times New Roman" w:cs="Times New Roman" w:hint="eastAsia"/>
+          <w:sz w:val="20"/>
+          <w:szCs w:val="20"/>
+        </w:rPr>
+        <w:t>框架来比较</w:t>
+      </w:r>
+      <w:r>
+        <w:rPr>
+          <w:rFonts w:ascii="Times New Roman" w:hAnsi="Times New Roman" w:cs="Times New Roman" w:hint="eastAsia"/>
+          <w:sz w:val="20"/>
+          <w:szCs w:val="20"/>
+        </w:rPr>
+        <w:t>SVM</w:t>
+      </w:r>
+      <w:r>
+        <w:rPr>
+          <w:rFonts w:ascii="Times New Roman" w:hAnsi="Times New Roman" w:cs="Times New Roman" w:hint="eastAsia"/>
+          <w:sz w:val="20"/>
+          <w:szCs w:val="20"/>
+        </w:rPr>
+        <w:t>，</w:t>
+      </w:r>
+      <w:r>
+        <w:rPr>
+          <w:rFonts w:ascii="Times New Roman" w:hAnsi="Times New Roman" w:cs="Times New Roman" w:hint="eastAsia"/>
+          <w:sz w:val="20"/>
+          <w:szCs w:val="20"/>
+        </w:rPr>
+        <w:t>CNN</w:t>
+      </w:r>
+      <w:r>
+        <w:rPr>
+          <w:rFonts w:ascii="Times New Roman" w:hAnsi="Times New Roman" w:cs="Times New Roman" w:hint="eastAsia"/>
+          <w:sz w:val="20"/>
+          <w:szCs w:val="20"/>
+        </w:rPr>
+        <w:t>，</w:t>
+      </w:r>
+      <w:r>
+        <w:rPr>
+          <w:rFonts w:ascii="Times New Roman" w:hAnsi="Times New Roman" w:cs="Times New Roman" w:hint="eastAsia"/>
+          <w:sz w:val="20"/>
+          <w:szCs w:val="20"/>
+        </w:rPr>
+        <w:t>CNN</w:t>
+      </w:r>
+      <w:r>
+        <w:rPr>
+          <w:rFonts w:ascii="Times New Roman" w:hAnsi="Times New Roman" w:cs="Times New Roman"/>
+          <w:sz w:val="20"/>
+          <w:szCs w:val="20"/>
+        </w:rPr>
+        <w:t>+</w:t>
+      </w:r>
+      <w:r>
+        <w:rPr>
+          <w:rFonts w:ascii="Times New Roman" w:hAnsi="Times New Roman" w:cs="Times New Roman" w:hint="eastAsia"/>
+          <w:sz w:val="20"/>
+          <w:szCs w:val="20"/>
+        </w:rPr>
+        <w:t>LSTM</w:t>
+      </w:r>
+      <w:r>
+        <w:rPr>
+          <w:rFonts w:ascii="Times New Roman" w:hAnsi="Times New Roman" w:cs="Times New Roman"/>
           <w:sz w:val="20"/>
           <w:szCs w:val="20"/>
         </w:rPr>
         <w:t xml:space="preserve"> </w:t>
       </w:r>
-      <w:bookmarkEnd w:id="2"/>
-      <w:bookmarkEnd w:id="3"/>
-    </w:p>
-    <w:p>
-      <w:pPr>
-        <w:rPr>
-          <w:rFonts w:ascii="Times New Roman" w:hAnsi="Times New Roman" w:cs="Times New Roman"/>
-          <w:sz w:val="20"/>
-        </w:rPr>
-      </w:pPr>
-    </w:p>
-    <w:p>
-      <w:pPr>
-        <w:rPr>
-          <w:rFonts w:ascii="Times New Roman" w:hAnsi="Times New Roman" w:cs="Times New Roman"/>
-          <w:sz w:val="22"/>
-        </w:rPr>
-      </w:pPr>
-      <w:r>
-        <w:rPr>
-          <w:rFonts w:ascii="Times New Roman" w:hAnsi="Times New Roman" w:cs="Times New Roman"/>
-          <w:b/>
-          <w:sz w:val="22"/>
-        </w:rPr>
-        <w:t>m</w:t>
-      </w:r>
-      <w:r>
-        <w:rPr>
-          <w:rFonts w:ascii="Times New Roman" w:hAnsi="Times New Roman" w:cs="Times New Roman"/>
-          <w:b/>
-          <w:sz w:val="22"/>
-          <w:vertAlign w:val="superscript"/>
-        </w:rPr>
-        <w:t>6</w:t>
-      </w:r>
-      <w:r>
-        <w:rPr>
-          <w:rFonts w:ascii="Times New Roman" w:hAnsi="Times New Roman" w:cs="Times New Roman"/>
-          <w:b/>
-          <w:sz w:val="22"/>
-        </w:rPr>
-        <w:t xml:space="preserve">A Reader: </w:t>
-      </w:r>
-      <w:r>
-        <w:rPr>
-          <w:rFonts w:ascii="Times New Roman" w:hAnsi="Times New Roman" w:cs="Times New Roman"/>
-          <w:b/>
-          <w:sz w:val="22"/>
-        </w:rPr>
-        <w:t>转录组靶标预测和功能表征</w:t>
-      </w:r>
-      <w:r>
-        <w:rPr>
-          <w:rFonts w:ascii="Times New Roman" w:hAnsi="Times New Roman" w:cs="Times New Roman" w:hint="eastAsia"/>
-          <w:b/>
-          <w:sz w:val="22"/>
+      <w:r>
+        <w:rPr>
+          <w:rFonts w:ascii="Times New Roman" w:hAnsi="Times New Roman" w:cs="Times New Roman" w:hint="eastAsia"/>
+          <w:sz w:val="20"/>
+          <w:szCs w:val="20"/>
+        </w:rPr>
+        <w:t>三种算法的性能，其中</w:t>
+      </w:r>
+      <w:r>
+        <w:rPr>
+          <w:rFonts w:ascii="Times New Roman" w:hAnsi="Times New Roman" w:cs="Times New Roman" w:hint="eastAsia"/>
+          <w:sz w:val="20"/>
+          <w:szCs w:val="20"/>
+        </w:rPr>
+        <w:t>CNN</w:t>
+      </w:r>
+      <w:r>
+        <w:rPr>
+          <w:rFonts w:ascii="Times New Roman" w:hAnsi="Times New Roman" w:cs="Times New Roman"/>
+          <w:sz w:val="20"/>
+          <w:szCs w:val="20"/>
+        </w:rPr>
+        <w:t>+</w:t>
+      </w:r>
+      <w:r>
+        <w:rPr>
+          <w:rFonts w:ascii="Times New Roman" w:hAnsi="Times New Roman" w:cs="Times New Roman" w:hint="eastAsia"/>
+          <w:sz w:val="20"/>
+          <w:szCs w:val="20"/>
+        </w:rPr>
+        <w:t>LSTM</w:t>
+      </w:r>
+      <w:r>
+        <w:rPr>
+          <w:rFonts w:ascii="Times New Roman" w:hAnsi="Times New Roman" w:cs="Times New Roman"/>
+          <w:sz w:val="20"/>
+          <w:szCs w:val="20"/>
         </w:rPr>
         <w:t xml:space="preserve"> </w:t>
       </w:r>
       <w:r>
         <w:rPr>
-          <w:rFonts w:ascii="Times New Roman" w:hAnsi="Times New Roman" w:cs="Times New Roman"/>
-          <w:b/>
-          <w:sz w:val="22"/>
-        </w:rPr>
-        <w:t>|</w:t>
-      </w:r>
-      <w:r>
-        <w:rPr>
-          <w:rFonts w:ascii="Times New Roman" w:hAnsi="Times New Roman" w:cs="Times New Roman"/>
-          <w:b/>
-          <w:szCs w:val="28"/>
-        </w:rPr>
-        <w:tab/>
-      </w:r>
-      <w:r>
-        <w:rPr>
-          <w:rFonts w:ascii="Times New Roman" w:hAnsi="Times New Roman" w:cs="Times New Roman"/>
-          <w:bCs/>
-          <w:i/>
-          <w:iCs/>
-          <w:szCs w:val="28"/>
-        </w:rPr>
-        <w:t>R</w:t>
-      </w:r>
-      <w:r>
-        <w:rPr>
-          <w:rFonts w:ascii="Times New Roman" w:hAnsi="Times New Roman" w:cs="Times New Roman"/>
-          <w:b/>
-          <w:szCs w:val="28"/>
-        </w:rPr>
-        <w:tab/>
-      </w:r>
-      <w:r>
-        <w:rPr>
-          <w:rFonts w:ascii="Times New Roman" w:hAnsi="Times New Roman" w:cs="Times New Roman"/>
-          <w:b/>
-          <w:szCs w:val="28"/>
-        </w:rPr>
-        <w:tab/>
-      </w:r>
-      <w:r>
-        <w:rPr>
-          <w:rFonts w:ascii="Times New Roman" w:hAnsi="Times New Roman" w:cs="Times New Roman"/>
-          <w:b/>
-          <w:sz w:val="22"/>
-        </w:rPr>
-        <w:tab/>
-      </w:r>
-      <w:r>
-        <w:rPr>
-          <w:rFonts w:ascii="Times New Roman" w:hAnsi="Times New Roman" w:cs="Times New Roman"/>
-          <w:b/>
-          <w:sz w:val="22"/>
-        </w:rPr>
-        <w:tab/>
-      </w:r>
-      <w:r>
-        <w:rPr>
-          <w:rFonts w:ascii="Times New Roman" w:hAnsi="Times New Roman" w:cs="Times New Roman"/>
-          <w:b/>
-          <w:sz w:val="22"/>
-        </w:rPr>
-        <w:tab/>
-      </w:r>
-      <w:r>
-        <w:rPr>
-          <w:rFonts w:ascii="Times New Roman" w:hAnsi="Times New Roman" w:cs="Times New Roman"/>
-          <w:b/>
-          <w:sz w:val="22"/>
-        </w:rPr>
-        <w:tab/>
-      </w:r>
-      <w:r>
-        <w:rPr>
-          <w:rFonts w:ascii="Times New Roman" w:hAnsi="Times New Roman" w:cs="Times New Roman"/>
-          <w:b/>
-          <w:sz w:val="22"/>
-        </w:rPr>
-        <w:tab/>
-      </w:r>
-      <w:r>
-        <w:rPr>
-          <w:rFonts w:ascii="Times New Roman" w:hAnsi="Times New Roman" w:cs="Times New Roman"/>
-          <w:b/>
-          <w:sz w:val="22"/>
-        </w:rPr>
-        <w:tab/>
-      </w:r>
-      <w:r>
-        <w:rPr>
-          <w:rFonts w:ascii="Times New Roman" w:hAnsi="Times New Roman" w:cs="Times New Roman"/>
-          <w:b/>
-          <w:sz w:val="22"/>
-        </w:rPr>
-        <w:t xml:space="preserve"> </w:t>
-      </w:r>
-      <w:r>
-        <w:rPr>
-          <w:rFonts w:ascii="Times New Roman" w:hAnsi="Times New Roman" w:cs="Times New Roman"/>
-          <w:b/>
-          <w:sz w:val="22"/>
-        </w:rPr>
-        <w:tab/>
-      </w:r>
-      <w:r>
-        <w:rPr>
-          <w:rFonts w:ascii="Times New Roman" w:hAnsi="Times New Roman" w:cs="Times New Roman" w:hint="eastAsia"/>
-          <w:b/>
-          <w:sz w:val="22"/>
-        </w:rPr>
-        <w:t xml:space="preserve">       </w:t>
-      </w:r>
-      <w:r>
-        <w:rPr>
-          <w:rFonts w:ascii="Times New Roman" w:hAnsi="Times New Roman" w:cs="Times New Roman" w:hint="eastAsia"/>
-          <w:sz w:val="22"/>
-        </w:rPr>
-        <w:t>06/2019-02/2020</w:t>
+          <w:rFonts w:ascii="Times New Roman" w:hAnsi="Times New Roman" w:cs="Times New Roman" w:hint="eastAsia"/>
+          <w:sz w:val="20"/>
+          <w:szCs w:val="20"/>
+        </w:rPr>
+        <w:t>可以达到平均</w:t>
+      </w:r>
+      <w:r>
+        <w:rPr>
+          <w:rFonts w:ascii="Times New Roman" w:hAnsi="Times New Roman" w:cs="Times New Roman"/>
+          <w:sz w:val="20"/>
+          <w:szCs w:val="20"/>
+        </w:rPr>
+        <w:t>AUROC: 0.942</w:t>
       </w:r>
     </w:p>
     <w:p>
@@ -3345,105 +3264,246 @@
         <w:rPr>
           <w:rFonts w:ascii="Times New Roman" w:hAnsi="Times New Roman" w:cs="Times New Roman"/>
           <w:sz w:val="20"/>
-        </w:rPr>
-      </w:pPr>
-      <w:r>
-        <w:rPr>
-          <w:rFonts w:ascii="Times New Roman" w:hAnsi="Times New Roman" w:cs="Times New Roman"/>
-          <w:sz w:val="20"/>
-        </w:rPr>
-        <w:t>通过</w:t>
-      </w:r>
-      <w:r>
-        <w:rPr>
-          <w:rFonts w:ascii="Times New Roman" w:hAnsi="Times New Roman" w:cs="Times New Roman"/>
-          <w:sz w:val="20"/>
-        </w:rPr>
-        <w:t>8</w:t>
-      </w:r>
-      <w:r>
-        <w:rPr>
-          <w:rFonts w:ascii="Times New Roman" w:hAnsi="Times New Roman" w:cs="Times New Roman"/>
-          <w:sz w:val="20"/>
-        </w:rPr>
-        <w:t>种编码方法</w:t>
-      </w:r>
-      <w:r>
-        <w:rPr>
-          <w:rFonts w:ascii="Times New Roman" w:hAnsi="Times New Roman" w:cs="Times New Roman" w:hint="eastAsia"/>
-          <w:sz w:val="20"/>
-        </w:rPr>
-        <w:t>同时整合提取</w:t>
-      </w:r>
-      <w:r>
-        <w:rPr>
-          <w:rFonts w:ascii="Times New Roman" w:hAnsi="Times New Roman" w:cs="Times New Roman"/>
-          <w:sz w:val="20"/>
-        </w:rPr>
-        <w:t>了</w:t>
-      </w:r>
-      <w:r>
-        <w:rPr>
-          <w:rFonts w:ascii="Times New Roman" w:hAnsi="Times New Roman" w:cs="Times New Roman" w:hint="eastAsia"/>
-          <w:sz w:val="20"/>
-        </w:rPr>
-        <w:t>预处理数据中序</w:t>
-      </w:r>
-      <w:r>
-        <w:rPr>
-          <w:rFonts w:ascii="Times New Roman" w:hAnsi="Times New Roman" w:cs="Times New Roman"/>
-          <w:sz w:val="20"/>
-        </w:rPr>
-        <w:t>列和基因组特征</w:t>
-      </w:r>
-      <w:r>
-        <w:rPr>
-          <w:rFonts w:ascii="Times New Roman" w:hAnsi="Times New Roman" w:cs="Times New Roman"/>
-          <w:sz w:val="20"/>
-        </w:rPr>
-        <w:t xml:space="preserve">; </w:t>
-      </w:r>
-      <w:r>
-        <w:rPr>
-          <w:rFonts w:ascii="Times New Roman" w:hAnsi="Times New Roman" w:cs="Times New Roman"/>
-          <w:sz w:val="20"/>
-        </w:rPr>
-        <w:t>应用</w:t>
-      </w:r>
-      <w:r>
-        <w:rPr>
-          <w:rFonts w:ascii="Times New Roman" w:hAnsi="Times New Roman" w:cs="Times New Roman"/>
-          <w:sz w:val="20"/>
-        </w:rPr>
-        <w:t>F</w:t>
-      </w:r>
-      <w:r>
-        <w:rPr>
-          <w:rFonts w:ascii="Times New Roman" w:hAnsi="Times New Roman" w:cs="Times New Roman" w:hint="eastAsia"/>
-          <w:sz w:val="20"/>
-        </w:rPr>
-        <w:t>-score</w:t>
-      </w:r>
-      <w:r>
-        <w:rPr>
-          <w:rFonts w:ascii="Times New Roman" w:hAnsi="Times New Roman" w:cs="Times New Roman"/>
-          <w:sz w:val="20"/>
-        </w:rPr>
-        <w:t>技术选择重要</w:t>
-      </w:r>
-      <w:r>
-        <w:rPr>
-          <w:rFonts w:ascii="Times New Roman" w:hAnsi="Times New Roman" w:cs="Times New Roman" w:hint="eastAsia"/>
-          <w:sz w:val="20"/>
-        </w:rPr>
-        <w:t>特征</w:t>
-      </w:r>
-      <w:r>
-        <w:rPr>
-          <w:rFonts w:ascii="Times New Roman" w:hAnsi="Times New Roman" w:cs="Times New Roman"/>
-          <w:sz w:val="20"/>
-        </w:rPr>
-        <w:t>，防止过拟合</w:t>
+          <w:szCs w:val="20"/>
+        </w:rPr>
+      </w:pPr>
+      <w:bookmarkStart w:id="8" w:name="OLE_LINK3"/>
+      <w:bookmarkStart w:id="9" w:name="OLE_LINK4"/>
+      <w:r>
+        <w:rPr>
+          <w:rFonts w:ascii="Times New Roman" w:hAnsi="Times New Roman" w:cs="Times New Roman" w:hint="eastAsia"/>
+          <w:sz w:val="20"/>
+          <w:szCs w:val="20"/>
+        </w:rPr>
+        <w:t>通过相关性分析，量化每个核苷酸对</w:t>
+      </w:r>
+      <w:r>
+        <w:rPr>
+          <w:rFonts w:ascii="Times New Roman" w:hAnsi="Times New Roman" w:cs="Times New Roman" w:hint="eastAsia"/>
+          <w:sz w:val="20"/>
+          <w:szCs w:val="20"/>
+        </w:rPr>
+        <w:t>m</w:t>
+      </w:r>
+      <w:r>
+        <w:rPr>
+          <w:rFonts w:ascii="Times New Roman" w:hAnsi="Times New Roman" w:cs="Times New Roman"/>
+          <w:sz w:val="20"/>
+          <w:szCs w:val="20"/>
+        </w:rPr>
+        <w:t>6A reader</w:t>
+      </w:r>
+      <w:r>
+        <w:rPr>
+          <w:rFonts w:ascii="Times New Roman" w:hAnsi="Times New Roman" w:cs="Times New Roman" w:hint="eastAsia"/>
+          <w:sz w:val="20"/>
+          <w:szCs w:val="20"/>
+        </w:rPr>
+        <w:t>位点的贡献</w:t>
+      </w:r>
+      <w:r>
+        <w:rPr>
+          <w:rFonts w:ascii="Times New Roman" w:hAnsi="Times New Roman" w:cs="Times New Roman" w:hint="eastAsia"/>
+          <w:sz w:val="20"/>
+          <w:szCs w:val="20"/>
+        </w:rPr>
+        <w:t xml:space="preserve"> </w:t>
+      </w:r>
+      <w:bookmarkEnd w:id="8"/>
+      <w:bookmarkEnd w:id="9"/>
+    </w:p>
+    <w:p>
+      <w:pPr>
+        <w:rPr>
+          <w:rFonts w:ascii="Times New Roman" w:hAnsi="Times New Roman" w:cs="Times New Roman"/>
+          <w:sz w:val="20"/>
+        </w:rPr>
+      </w:pPr>
+    </w:p>
+    <w:p>
+      <w:pPr>
+        <w:rPr>
+          <w:rFonts w:ascii="Times New Roman" w:hAnsi="Times New Roman" w:cs="Times New Roman"/>
+          <w:sz w:val="22"/>
+        </w:rPr>
+      </w:pPr>
+      <w:r>
+        <w:rPr>
+          <w:rFonts w:ascii="Times New Roman" w:hAnsi="Times New Roman" w:cs="Times New Roman"/>
+          <w:b/>
+          <w:sz w:val="22"/>
+        </w:rPr>
+        <w:t>m</w:t>
+      </w:r>
+      <w:r>
+        <w:rPr>
+          <w:rFonts w:ascii="Times New Roman" w:hAnsi="Times New Roman" w:cs="Times New Roman"/>
+          <w:b/>
+          <w:sz w:val="22"/>
+          <w:vertAlign w:val="superscript"/>
+        </w:rPr>
+        <w:t>6</w:t>
+      </w:r>
+      <w:r>
+        <w:rPr>
+          <w:rFonts w:ascii="Times New Roman" w:hAnsi="Times New Roman" w:cs="Times New Roman"/>
+          <w:b/>
+          <w:sz w:val="22"/>
+        </w:rPr>
+        <w:t xml:space="preserve">A Reader: </w:t>
+      </w:r>
+      <w:r>
+        <w:rPr>
+          <w:rFonts w:ascii="Times New Roman" w:hAnsi="Times New Roman" w:cs="Times New Roman"/>
+          <w:b/>
+          <w:sz w:val="22"/>
+        </w:rPr>
+        <w:t>转录组靶标预测和功能表征</w:t>
+      </w:r>
+      <w:r>
+        <w:rPr>
+          <w:rFonts w:ascii="Times New Roman" w:hAnsi="Times New Roman" w:cs="Times New Roman" w:hint="eastAsia"/>
+          <w:b/>
+          <w:sz w:val="22"/>
+        </w:rPr>
+        <w:t xml:space="preserve"> </w:t>
+      </w:r>
+      <w:r>
+        <w:rPr>
+          <w:rFonts w:ascii="Times New Roman" w:hAnsi="Times New Roman" w:cs="Times New Roman"/>
+          <w:b/>
+          <w:sz w:val="22"/>
+        </w:rPr>
+        <w:t>|</w:t>
+      </w:r>
+      <w:r>
+        <w:rPr>
+          <w:rFonts w:ascii="Times New Roman" w:hAnsi="Times New Roman" w:cs="Times New Roman"/>
+          <w:b/>
+          <w:szCs w:val="28"/>
+        </w:rPr>
+        <w:tab/>
+      </w:r>
+      <w:r>
+        <w:rPr>
+          <w:rFonts w:ascii="Times New Roman" w:hAnsi="Times New Roman" w:cs="Times New Roman"/>
+          <w:bCs/>
+          <w:i/>
+          <w:iCs/>
+          <w:szCs w:val="28"/>
+        </w:rPr>
+        <w:t>R</w:t>
+      </w:r>
+      <w:r>
+        <w:rPr>
+          <w:rFonts w:ascii="Times New Roman" w:hAnsi="Times New Roman" w:cs="Times New Roman"/>
+          <w:b/>
+          <w:szCs w:val="28"/>
+        </w:rPr>
+        <w:tab/>
+      </w:r>
+      <w:r>
+        <w:rPr>
+          <w:rFonts w:ascii="Times New Roman" w:hAnsi="Times New Roman" w:cs="Times New Roman"/>
+          <w:b/>
+          <w:szCs w:val="28"/>
+        </w:rPr>
+        <w:tab/>
+      </w:r>
+      <w:r>
+        <w:rPr>
+          <w:rFonts w:ascii="Times New Roman" w:hAnsi="Times New Roman" w:cs="Times New Roman"/>
+          <w:b/>
+          <w:sz w:val="22"/>
+        </w:rPr>
+        <w:tab/>
+      </w:r>
+      <w:r>
+        <w:rPr>
+          <w:rFonts w:ascii="Times New Roman" w:hAnsi="Times New Roman" w:cs="Times New Roman"/>
+          <w:b/>
+          <w:sz w:val="22"/>
+        </w:rPr>
+        <w:tab/>
+      </w:r>
+      <w:r>
+        <w:rPr>
+          <w:rFonts w:ascii="Times New Roman" w:hAnsi="Times New Roman" w:cs="Times New Roman"/>
+          <w:b/>
+          <w:sz w:val="22"/>
+        </w:rPr>
+        <w:tab/>
+      </w:r>
+      <w:r>
+        <w:rPr>
+          <w:rFonts w:ascii="Times New Roman" w:hAnsi="Times New Roman" w:cs="Times New Roman"/>
+          <w:b/>
+          <w:sz w:val="22"/>
+        </w:rPr>
+        <w:tab/>
+      </w:r>
+      <w:r>
+        <w:rPr>
+          <w:rFonts w:ascii="Times New Roman" w:hAnsi="Times New Roman" w:cs="Times New Roman"/>
+          <w:b/>
+          <w:sz w:val="22"/>
+        </w:rPr>
+        <w:tab/>
+      </w:r>
+      <w:r>
+        <w:rPr>
+          <w:rFonts w:ascii="Times New Roman" w:hAnsi="Times New Roman" w:cs="Times New Roman"/>
+          <w:b/>
+          <w:sz w:val="22"/>
+        </w:rPr>
+        <w:tab/>
+      </w:r>
+      <w:r>
+        <w:rPr>
+          <w:rFonts w:ascii="Times New Roman" w:hAnsi="Times New Roman" w:cs="Times New Roman"/>
+          <w:b/>
+          <w:sz w:val="22"/>
+        </w:rPr>
+        <w:t xml:space="preserve"> </w:t>
+      </w:r>
+      <w:r>
+        <w:rPr>
+          <w:rFonts w:ascii="Times New Roman" w:hAnsi="Times New Roman" w:cs="Times New Roman"/>
+          <w:b/>
+          <w:sz w:val="22"/>
+        </w:rPr>
+        <w:tab/>
+      </w:r>
+      <w:r>
+        <w:rPr>
+          <w:rFonts w:ascii="Times New Roman" w:hAnsi="Times New Roman" w:cs="Times New Roman" w:hint="eastAsia"/>
+          <w:b/>
+          <w:sz w:val="22"/>
+        </w:rPr>
+        <w:t xml:space="preserve">       </w:t>
+      </w:r>
+      <w:r>
+        <w:rPr>
+          <w:rFonts w:ascii="Times New Roman" w:hAnsi="Times New Roman" w:cs="Times New Roman"/>
+          <w:b/>
+          <w:sz w:val="22"/>
+        </w:rPr>
+        <w:tab/>
+      </w:r>
+      <w:r>
+        <w:rPr>
+          <w:rFonts w:ascii="Times New Roman" w:hAnsi="Times New Roman" w:cs="Times New Roman"/>
+          <w:b/>
+          <w:sz w:val="22"/>
+        </w:rPr>
+        <w:tab/>
+      </w:r>
+      <w:r>
+        <w:rPr>
+          <w:rFonts w:ascii="Times New Roman" w:hAnsi="Times New Roman" w:cs="Times New Roman" w:hint="eastAsia"/>
+          <w:sz w:val="22"/>
+        </w:rPr>
+        <w:t>06/2019-02/2020</w:t>
       </w:r>
     </w:p>
     <w:p>
@@ -3455,146 +3515,107 @@
         </w:numPr>
         <w:ind w:firstLineChars="0"/>
         <w:rPr>
-          <w:rFonts w:ascii="Times New Roman" w:hAnsi="Times New Roman" w:cs="Times New Roman" w:hint="eastAsia"/>
-          <w:sz w:val="20"/>
-        </w:rPr>
-      </w:pPr>
-      <w:r>
-        <w:rPr>
-          <w:rFonts w:ascii="Times New Roman" w:hAnsi="Times New Roman" w:cs="Times New Roman"/>
-          <w:sz w:val="20"/>
-        </w:rPr>
-        <w:t>建立并评估多种机器学习模型（</w:t>
-      </w:r>
-      <w:r>
-        <w:rPr>
-          <w:rFonts w:ascii="Times New Roman" w:hAnsi="Times New Roman" w:cs="Times New Roman"/>
-          <w:sz w:val="20"/>
-        </w:rPr>
-        <w:t>SVM</w:t>
-      </w:r>
-      <w:r>
-        <w:rPr>
-          <w:rFonts w:ascii="Times New Roman" w:hAnsi="Times New Roman" w:cs="Times New Roman"/>
-          <w:sz w:val="20"/>
-        </w:rPr>
-        <w:t>，</w:t>
-      </w:r>
-      <w:r>
-        <w:rPr>
-          <w:rFonts w:ascii="Times New Roman" w:hAnsi="Times New Roman" w:cs="Times New Roman"/>
-          <w:sz w:val="20"/>
-        </w:rPr>
-        <w:t>LR</w:t>
-      </w:r>
-      <w:r>
-        <w:rPr>
-          <w:rFonts w:ascii="Times New Roman" w:hAnsi="Times New Roman" w:cs="Times New Roman"/>
-          <w:sz w:val="20"/>
-        </w:rPr>
-        <w:t>，</w:t>
-      </w:r>
-      <w:r>
-        <w:rPr>
-          <w:rFonts w:ascii="Times New Roman" w:hAnsi="Times New Roman" w:cs="Times New Roman"/>
-          <w:sz w:val="20"/>
-        </w:rPr>
-        <w:t>RF</w:t>
-      </w:r>
-      <w:r>
-        <w:rPr>
-          <w:rFonts w:ascii="Times New Roman" w:hAnsi="Times New Roman" w:cs="Times New Roman"/>
-          <w:sz w:val="20"/>
-        </w:rPr>
-        <w:t>和</w:t>
-      </w:r>
-      <w:proofErr w:type="spellStart"/>
-      <w:r>
-        <w:rPr>
-          <w:rFonts w:ascii="Times New Roman" w:hAnsi="Times New Roman" w:cs="Times New Roman"/>
-          <w:sz w:val="20"/>
-        </w:rPr>
-        <w:t>XGBoost</w:t>
-      </w:r>
-      <w:proofErr w:type="spellEnd"/>
-      <w:r>
-        <w:rPr>
-          <w:rFonts w:ascii="Times New Roman" w:hAnsi="Times New Roman" w:cs="Times New Roman"/>
-          <w:sz w:val="20"/>
-        </w:rPr>
-        <w:t>）的性能</w:t>
-      </w:r>
-      <w:r>
-        <w:rPr>
-          <w:rFonts w:ascii="Times New Roman" w:hAnsi="Times New Roman" w:cs="Times New Roman" w:hint="eastAsia"/>
-          <w:sz w:val="20"/>
-        </w:rPr>
-        <w:t>，</w:t>
-      </w:r>
-      <w:r>
-        <w:rPr>
-          <w:rFonts w:ascii="Times New Roman" w:hAnsi="Times New Roman" w:cs="Times New Roman" w:hint="eastAsia"/>
-          <w:sz w:val="20"/>
-        </w:rPr>
-        <w:t>SVM</w:t>
-      </w:r>
-      <w:r>
-        <w:rPr>
-          <w:rFonts w:ascii="Times New Roman" w:hAnsi="Times New Roman" w:cs="Times New Roman" w:hint="eastAsia"/>
-          <w:sz w:val="20"/>
-        </w:rPr>
-        <w:t>获得最优性能，平均</w:t>
-      </w:r>
-      <w:r>
-        <w:rPr>
-          <w:rFonts w:ascii="Times New Roman" w:hAnsi="Times New Roman" w:cs="Times New Roman" w:hint="eastAsia"/>
-          <w:sz w:val="20"/>
-        </w:rPr>
-        <w:t>AUROC</w:t>
-      </w:r>
-      <w:r>
-        <w:rPr>
-          <w:rFonts w:ascii="Times New Roman" w:hAnsi="Times New Roman" w:cs="Times New Roman"/>
-          <w:sz w:val="20"/>
-        </w:rPr>
-        <w:t>:0.90</w:t>
-      </w:r>
-    </w:p>
-    <w:p>
-      <w:pPr>
-        <w:rPr>
-          <w:rFonts w:ascii="Times New Roman" w:hAnsi="Times New Roman" w:cs="Times New Roman"/>
-          <w:b/>
-          <w:sz w:val="28"/>
-          <w:u w:val="single"/>
-        </w:rPr>
-      </w:pPr>
-      <w:r>
-        <w:rPr>
-          <w:rFonts w:ascii="Times New Roman" w:hAnsi="Times New Roman" w:cs="Times New Roman" w:hint="eastAsia"/>
-          <w:b/>
-          <w:sz w:val="28"/>
-          <w:u w:val="single"/>
-        </w:rPr>
-        <w:t>个人账号</w:t>
-      </w:r>
-      <w:r>
-        <w:rPr>
-          <w:rFonts w:ascii="Times New Roman" w:hAnsi="Times New Roman" w:cs="Times New Roman" w:hint="eastAsia"/>
-          <w:b/>
-          <w:sz w:val="28"/>
-          <w:u w:val="single"/>
-        </w:rPr>
-        <w:t xml:space="preserve"> </w:t>
-      </w:r>
-      <w:r>
-        <w:rPr>
-          <w:rFonts w:ascii="Times New Roman" w:hAnsi="Times New Roman" w:cs="Times New Roman"/>
-          <w:b/>
-          <w:sz w:val="28"/>
-          <w:u w:val="single"/>
-        </w:rPr>
-        <w:t xml:space="preserve">                                                                   </w:t>
+          <w:rFonts w:ascii="Times New Roman" w:hAnsi="Times New Roman" w:cs="Times New Roman"/>
+          <w:sz w:val="20"/>
+        </w:rPr>
+      </w:pPr>
+      <w:r>
+        <w:rPr>
+          <w:rFonts w:ascii="Times New Roman" w:hAnsi="Times New Roman" w:cs="Times New Roman"/>
+          <w:sz w:val="20"/>
+        </w:rPr>
+        <w:t>通过</w:t>
+      </w:r>
+      <w:r>
+        <w:rPr>
+          <w:rFonts w:ascii="Times New Roman" w:hAnsi="Times New Roman" w:cs="Times New Roman"/>
+          <w:sz w:val="20"/>
+        </w:rPr>
+        <w:t>8</w:t>
+      </w:r>
+      <w:r>
+        <w:rPr>
+          <w:rFonts w:ascii="Times New Roman" w:hAnsi="Times New Roman" w:cs="Times New Roman"/>
+          <w:sz w:val="20"/>
+        </w:rPr>
+        <w:t>种编码方法</w:t>
+      </w:r>
+      <w:r>
+        <w:rPr>
+          <w:rFonts w:ascii="Times New Roman" w:hAnsi="Times New Roman" w:cs="Times New Roman" w:hint="eastAsia"/>
+          <w:sz w:val="20"/>
+        </w:rPr>
+        <w:t>同时整合提取</w:t>
+      </w:r>
+      <w:r>
+        <w:rPr>
+          <w:rFonts w:ascii="Times New Roman" w:hAnsi="Times New Roman" w:cs="Times New Roman"/>
+          <w:sz w:val="20"/>
+        </w:rPr>
+        <w:t>了</w:t>
+      </w:r>
+      <w:r>
+        <w:rPr>
+          <w:rFonts w:ascii="Times New Roman" w:hAnsi="Times New Roman" w:cs="Times New Roman" w:hint="eastAsia"/>
+          <w:sz w:val="20"/>
+        </w:rPr>
+        <w:t>预处理数据中序</w:t>
+      </w:r>
+      <w:r>
+        <w:rPr>
+          <w:rFonts w:ascii="Times New Roman" w:hAnsi="Times New Roman" w:cs="Times New Roman"/>
+          <w:sz w:val="20"/>
+        </w:rPr>
+        <w:t>列和基因组特征</w:t>
+      </w:r>
+      <w:r>
+        <w:rPr>
+          <w:rFonts w:ascii="Times New Roman" w:hAnsi="Times New Roman" w:cs="Times New Roman"/>
+          <w:sz w:val="20"/>
+        </w:rPr>
+        <w:t xml:space="preserve">; </w:t>
+      </w:r>
+      <w:r>
+        <w:rPr>
+          <w:rFonts w:ascii="Times New Roman" w:hAnsi="Times New Roman" w:cs="Times New Roman"/>
+          <w:sz w:val="20"/>
+        </w:rPr>
+        <w:t>应用</w:t>
+      </w:r>
+      <w:r>
+        <w:rPr>
+          <w:rFonts w:ascii="Times New Roman" w:hAnsi="Times New Roman" w:cs="Times New Roman"/>
+          <w:sz w:val="20"/>
+        </w:rPr>
+        <w:t>F</w:t>
+      </w:r>
+      <w:r>
+        <w:rPr>
+          <w:rFonts w:ascii="Times New Roman" w:hAnsi="Times New Roman" w:cs="Times New Roman" w:hint="eastAsia"/>
+          <w:sz w:val="20"/>
+        </w:rPr>
+        <w:t>-score</w:t>
+      </w:r>
+      <w:r>
+        <w:rPr>
+          <w:rFonts w:ascii="Times New Roman" w:hAnsi="Times New Roman" w:cs="Times New Roman"/>
+          <w:sz w:val="20"/>
+        </w:rPr>
+        <w:t>技术选择重要</w:t>
+      </w:r>
+      <w:r>
+        <w:rPr>
+          <w:rFonts w:ascii="Times New Roman" w:hAnsi="Times New Roman" w:cs="Times New Roman" w:hint="eastAsia"/>
+          <w:sz w:val="20"/>
+        </w:rPr>
+        <w:t>特征</w:t>
+      </w:r>
+      <w:r>
+        <w:rPr>
+          <w:rFonts w:ascii="Times New Roman" w:hAnsi="Times New Roman" w:cs="Times New Roman"/>
+          <w:sz w:val="20"/>
+        </w:rPr>
+        <w:t>，防止过拟合</w:t>
       </w:r>
     </w:p>
     <w:p>
@@ -3612,108 +3633,140 @@
       </w:pPr>
       <w:r>
         <w:rPr>
-          <w:rFonts w:ascii="Times New Roman" w:hAnsi="Times New Roman" w:cs="Times New Roman" w:hint="eastAsia"/>
-          <w:sz w:val="20"/>
-        </w:rPr>
-        <w:t>博客</w:t>
-      </w:r>
-      <w:r>
-        <w:rPr>
-          <w:rFonts w:ascii="Times New Roman" w:hAnsi="Times New Roman" w:cs="Times New Roman" w:hint="eastAsia"/>
-          <w:sz w:val="20"/>
-        </w:rPr>
-        <w:t>地址</w:t>
-      </w:r>
-      <w:r>
-        <w:rPr>
-          <w:rFonts w:ascii="Times New Roman" w:hAnsi="Times New Roman" w:cs="Times New Roman" w:hint="eastAsia"/>
-          <w:sz w:val="20"/>
-        </w:rPr>
-        <w:t>:</w:t>
-      </w:r>
-      <w:r>
-        <w:rPr>
-          <w:rFonts w:ascii="Times New Roman" w:hAnsi="Times New Roman" w:cs="Times New Roman"/>
-          <w:sz w:val="20"/>
-        </w:rPr>
-        <w:t xml:space="preserve"> yuxuanwu17.github.io</w:t>
-      </w:r>
-      <w:r>
-        <w:rPr>
-          <w:rFonts w:ascii="Times New Roman" w:hAnsi="Times New Roman" w:cs="Times New Roman"/>
-          <w:sz w:val="20"/>
-        </w:rPr>
-        <w:tab/>
-      </w:r>
-      <w:r>
-        <w:rPr>
-          <w:rFonts w:ascii="Times New Roman" w:hAnsi="Times New Roman" w:cs="Times New Roman"/>
-          <w:sz w:val="20"/>
-        </w:rPr>
-        <w:tab/>
-      </w:r>
-      <w:r>
-        <w:rPr>
-          <w:rFonts w:ascii="Times New Roman" w:hAnsi="Times New Roman" w:cs="Times New Roman"/>
-          <w:sz w:val="20"/>
-        </w:rPr>
-        <w:tab/>
-      </w:r>
-      <w:r>
-        <w:rPr>
-          <w:rFonts w:ascii="Times New Roman" w:hAnsi="Times New Roman" w:cs="Times New Roman"/>
-          <w:sz w:val="20"/>
-        </w:rPr>
-        <w:tab/>
-      </w:r>
-      <w:r>
-        <w:rPr>
-          <w:rFonts w:ascii="Times New Roman" w:hAnsi="Times New Roman" w:cs="Times New Roman"/>
-          <w:sz w:val="20"/>
-        </w:rPr>
-        <w:tab/>
-      </w:r>
-      <w:r>
-        <w:rPr>
-          <w:rFonts w:ascii="Times New Roman" w:hAnsi="Times New Roman" w:cs="Times New Roman"/>
-          <w:sz w:val="20"/>
-        </w:rPr>
-        <w:tab/>
-      </w:r>
-      <w:r>
-        <w:rPr>
-          <w:rFonts w:ascii="Times New Roman" w:hAnsi="Times New Roman" w:cs="Times New Roman"/>
-          <w:sz w:val="20"/>
-        </w:rPr>
-        <w:tab/>
-      </w:r>
-      <w:r>
-        <w:rPr>
-          <w:rFonts w:ascii="Times New Roman" w:hAnsi="Times New Roman" w:cs="Times New Roman"/>
-          <w:sz w:val="20"/>
-        </w:rPr>
-        <w:tab/>
-      </w:r>
-      <w:r>
-        <w:rPr>
-          <w:rFonts w:ascii="Times New Roman" w:hAnsi="Times New Roman" w:cs="Times New Roman"/>
-          <w:sz w:val="20"/>
-        </w:rPr>
-        <w:tab/>
-      </w:r>
-      <w:r>
-        <w:rPr>
-          <w:rFonts w:ascii="Times New Roman" w:hAnsi="Times New Roman" w:cs="Times New Roman"/>
-          <w:sz w:val="20"/>
-        </w:rPr>
-        <w:t>GitHub</w:t>
-      </w:r>
-      <w:r>
-        <w:rPr>
-          <w:rFonts w:ascii="Times New Roman" w:hAnsi="Times New Roman" w:cs="Times New Roman"/>
-          <w:sz w:val="20"/>
-        </w:rPr>
-        <w:t xml:space="preserve">: yuxuanwu17 </w:t>
+          <w:rFonts w:ascii="Times New Roman" w:hAnsi="Times New Roman" w:cs="Times New Roman"/>
+          <w:sz w:val="20"/>
+        </w:rPr>
+        <w:t>建立并评估多种机器学习模型（</w:t>
+      </w:r>
+      <w:r>
+        <w:rPr>
+          <w:rFonts w:ascii="Times New Roman" w:hAnsi="Times New Roman" w:cs="Times New Roman"/>
+          <w:sz w:val="20"/>
+        </w:rPr>
+        <w:t>SVM</w:t>
+      </w:r>
+      <w:r>
+        <w:rPr>
+          <w:rFonts w:ascii="Times New Roman" w:hAnsi="Times New Roman" w:cs="Times New Roman"/>
+          <w:sz w:val="20"/>
+        </w:rPr>
+        <w:t>，</w:t>
+      </w:r>
+      <w:r>
+        <w:rPr>
+          <w:rFonts w:ascii="Times New Roman" w:hAnsi="Times New Roman" w:cs="Times New Roman"/>
+          <w:sz w:val="20"/>
+        </w:rPr>
+        <w:t>LR</w:t>
+      </w:r>
+      <w:r>
+        <w:rPr>
+          <w:rFonts w:ascii="Times New Roman" w:hAnsi="Times New Roman" w:cs="Times New Roman"/>
+          <w:sz w:val="20"/>
+        </w:rPr>
+        <w:t>，</w:t>
+      </w:r>
+      <w:r>
+        <w:rPr>
+          <w:rFonts w:ascii="Times New Roman" w:hAnsi="Times New Roman" w:cs="Times New Roman"/>
+          <w:sz w:val="20"/>
+        </w:rPr>
+        <w:t>RF</w:t>
+      </w:r>
+      <w:r>
+        <w:rPr>
+          <w:rFonts w:ascii="Times New Roman" w:hAnsi="Times New Roman" w:cs="Times New Roman"/>
+          <w:sz w:val="20"/>
+        </w:rPr>
+        <w:t>和</w:t>
+      </w:r>
+      <w:proofErr w:type="spellStart"/>
+      <w:r>
+        <w:rPr>
+          <w:rFonts w:ascii="Times New Roman" w:hAnsi="Times New Roman" w:cs="Times New Roman"/>
+          <w:sz w:val="20"/>
+        </w:rPr>
+        <w:t>XGBoost</w:t>
+      </w:r>
+      <w:proofErr w:type="spellEnd"/>
+      <w:r>
+        <w:rPr>
+          <w:rFonts w:ascii="Times New Roman" w:hAnsi="Times New Roman" w:cs="Times New Roman"/>
+          <w:sz w:val="20"/>
+        </w:rPr>
+        <w:t>）的性能</w:t>
+      </w:r>
+      <w:r>
+        <w:rPr>
+          <w:rFonts w:ascii="Times New Roman" w:hAnsi="Times New Roman" w:cs="Times New Roman" w:hint="eastAsia"/>
+          <w:sz w:val="20"/>
+        </w:rPr>
+        <w:t>，</w:t>
+      </w:r>
+      <w:r>
+        <w:rPr>
+          <w:rFonts w:ascii="Times New Roman" w:hAnsi="Times New Roman" w:cs="Times New Roman" w:hint="eastAsia"/>
+          <w:sz w:val="20"/>
+        </w:rPr>
+        <w:t>SVM</w:t>
+      </w:r>
+      <w:r>
+        <w:rPr>
+          <w:rFonts w:ascii="Times New Roman" w:hAnsi="Times New Roman" w:cs="Times New Roman" w:hint="eastAsia"/>
+          <w:sz w:val="20"/>
+        </w:rPr>
+        <w:t>获得最优性能，平均</w:t>
+      </w:r>
+      <w:r>
+        <w:rPr>
+          <w:rFonts w:ascii="Times New Roman" w:hAnsi="Times New Roman" w:cs="Times New Roman" w:hint="eastAsia"/>
+          <w:sz w:val="20"/>
+        </w:rPr>
+        <w:t>AUROC</w:t>
+      </w:r>
+      <w:r>
+        <w:rPr>
+          <w:rFonts w:ascii="Times New Roman" w:hAnsi="Times New Roman" w:cs="Times New Roman"/>
+          <w:sz w:val="20"/>
+        </w:rPr>
+        <w:t>:0.90</w:t>
+      </w:r>
+    </w:p>
+    <w:p>
+      <w:pPr>
+        <w:rPr>
+          <w:rFonts w:ascii="Times New Roman" w:hAnsi="Times New Roman" w:cs="Times New Roman"/>
+          <w:b/>
+          <w:sz w:val="28"/>
+          <w:u w:val="single"/>
+        </w:rPr>
+      </w:pPr>
+      <w:r>
+        <w:rPr>
+          <w:rFonts w:ascii="Times New Roman" w:hAnsi="Times New Roman" w:cs="Times New Roman" w:hint="eastAsia"/>
+          <w:b/>
+          <w:sz w:val="28"/>
+          <w:u w:val="single"/>
+        </w:rPr>
+        <w:t>个人账号</w:t>
+      </w:r>
+      <w:r>
+        <w:rPr>
+          <w:rFonts w:ascii="Times New Roman" w:hAnsi="Times New Roman" w:cs="Times New Roman" w:hint="eastAsia"/>
+          <w:b/>
+          <w:sz w:val="28"/>
+          <w:u w:val="single"/>
+        </w:rPr>
+        <w:t xml:space="preserve"> </w:t>
+      </w:r>
+      <w:r>
+        <w:rPr>
+          <w:rFonts w:ascii="Times New Roman" w:hAnsi="Times New Roman" w:cs="Times New Roman"/>
+          <w:b/>
+          <w:sz w:val="28"/>
+          <w:u w:val="single"/>
+        </w:rPr>
+        <w:t xml:space="preserve">                                                                   </w:t>
       </w:r>
     </w:p>
     <w:p>
@@ -3725,13 +3778,123 @@
         </w:numPr>
         <w:ind w:firstLineChars="0"/>
         <w:rPr>
-          <w:rFonts w:ascii="Times New Roman" w:hAnsi="Times New Roman" w:cs="Times New Roman" w:hint="eastAsia"/>
-          <w:sz w:val="20"/>
-        </w:rPr>
-      </w:pPr>
-      <w:r>
-        <w:rPr>
-          <w:rFonts w:ascii="Times New Roman" w:hAnsi="Times New Roman" w:cs="Times New Roman" w:hint="eastAsia"/>
+          <w:rFonts w:ascii="Times New Roman" w:hAnsi="Times New Roman" w:cs="Times New Roman"/>
+          <w:sz w:val="20"/>
+        </w:rPr>
+      </w:pPr>
+      <w:r>
+        <w:rPr>
+          <w:rFonts w:ascii="Times New Roman" w:hAnsi="Times New Roman" w:cs="Times New Roman" w:hint="eastAsia"/>
+          <w:b/>
+          <w:bCs/>
+          <w:sz w:val="20"/>
+        </w:rPr>
+        <w:t>博客</w:t>
+      </w:r>
+      <w:r>
+        <w:rPr>
+          <w:rFonts w:ascii="Times New Roman" w:hAnsi="Times New Roman" w:cs="Times New Roman" w:hint="eastAsia"/>
+          <w:b/>
+          <w:bCs/>
+          <w:sz w:val="20"/>
+        </w:rPr>
+        <w:t>地址</w:t>
+      </w:r>
+      <w:r>
+        <w:rPr>
+          <w:rFonts w:ascii="Times New Roman" w:hAnsi="Times New Roman" w:cs="Times New Roman" w:hint="eastAsia"/>
+          <w:b/>
+          <w:bCs/>
+          <w:sz w:val="20"/>
+        </w:rPr>
+        <w:t>:</w:t>
+      </w:r>
+      <w:r>
+        <w:rPr>
+          <w:rFonts w:ascii="Times New Roman" w:hAnsi="Times New Roman" w:cs="Times New Roman"/>
+          <w:sz w:val="20"/>
+        </w:rPr>
+        <w:t xml:space="preserve"> yuxuanwu17.github.io</w:t>
+      </w:r>
+      <w:r>
+        <w:rPr>
+          <w:rFonts w:ascii="Times New Roman" w:hAnsi="Times New Roman" w:cs="Times New Roman"/>
+          <w:sz w:val="20"/>
+        </w:rPr>
+        <w:tab/>
+      </w:r>
+      <w:r>
+        <w:rPr>
+          <w:rFonts w:ascii="Times New Roman" w:hAnsi="Times New Roman" w:cs="Times New Roman"/>
+          <w:sz w:val="20"/>
+        </w:rPr>
+        <w:tab/>
+      </w:r>
+      <w:r>
+        <w:rPr>
+          <w:rFonts w:ascii="Times New Roman" w:hAnsi="Times New Roman" w:cs="Times New Roman"/>
+          <w:sz w:val="20"/>
+        </w:rPr>
+        <w:tab/>
+      </w:r>
+      <w:r>
+        <w:rPr>
+          <w:rFonts w:ascii="Times New Roman" w:hAnsi="Times New Roman" w:cs="Times New Roman"/>
+          <w:b/>
+          <w:bCs/>
+          <w:sz w:val="20"/>
+        </w:rPr>
+        <w:t>GitHub</w:t>
+      </w:r>
+      <w:r>
+        <w:rPr>
+          <w:rFonts w:ascii="Times New Roman" w:hAnsi="Times New Roman" w:cs="Times New Roman"/>
+          <w:b/>
+          <w:bCs/>
+          <w:sz w:val="20"/>
+        </w:rPr>
+        <w:t>:</w:t>
+      </w:r>
+      <w:r>
+        <w:rPr>
+          <w:rFonts w:ascii="Times New Roman" w:hAnsi="Times New Roman" w:cs="Times New Roman"/>
+          <w:sz w:val="20"/>
+        </w:rPr>
+        <w:t xml:space="preserve"> yuxuanwu17 </w:t>
+      </w:r>
+      <w:r>
+        <w:rPr>
+          <w:rFonts w:ascii="Times New Roman" w:hAnsi="Times New Roman" w:cs="Times New Roman"/>
+          <w:sz w:val="20"/>
+        </w:rPr>
+        <w:tab/>
+      </w:r>
+      <w:r>
+        <w:rPr>
+          <w:rFonts w:ascii="Times New Roman" w:hAnsi="Times New Roman" w:cs="Times New Roman"/>
+          <w:sz w:val="20"/>
+        </w:rPr>
+        <w:tab/>
+      </w:r>
+      <w:r>
+        <w:rPr>
+          <w:rFonts w:ascii="Times New Roman" w:hAnsi="Times New Roman" w:cs="Times New Roman"/>
+          <w:sz w:val="20"/>
+        </w:rPr>
+        <w:tab/>
+      </w:r>
+      <w:r>
+        <w:rPr>
+          <w:rFonts w:ascii="Times New Roman" w:hAnsi="Times New Roman" w:cs="Times New Roman"/>
+          <w:sz w:val="20"/>
+        </w:rPr>
+        <w:tab/>
+      </w:r>
+      <w:r>
+        <w:rPr>
+          <w:rFonts w:ascii="Times New Roman" w:hAnsi="Times New Roman" w:cs="Times New Roman" w:hint="eastAsia"/>
+          <w:b/>
+          <w:bCs/>
           <w:sz w:val="20"/>
         </w:rPr>
         <w:t>Kaggle</w:t>
@@ -3739,9 +3902,18 @@
       <w:r>
         <w:rPr>
           <w:rFonts w:ascii="Times New Roman" w:hAnsi="Times New Roman" w:cs="Times New Roman"/>
-          <w:sz w:val="20"/>
-        </w:rPr>
-        <w:t>: yuxuanwu17</w:t>
+          <w:b/>
+          <w:bCs/>
+          <w:sz w:val="20"/>
+        </w:rPr>
+        <w:t xml:space="preserve">: </w:t>
+      </w:r>
+      <w:r>
+        <w:rPr>
+          <w:rFonts w:ascii="Times New Roman" w:hAnsi="Times New Roman" w:cs="Times New Roman"/>
+          <w:sz w:val="20"/>
+        </w:rPr>
+        <w:t>yuxuanwu17</w:t>
       </w:r>
     </w:p>
     <w:p>
@@ -3844,8 +4016,8 @@
         </w:rPr>
         <w:t xml:space="preserve"> </w:t>
       </w:r>
-      <w:bookmarkStart w:id="4" w:name="OLE_LINK1"/>
-      <w:bookmarkStart w:id="5" w:name="OLE_LINK2"/>
+      <w:bookmarkStart w:id="10" w:name="OLE_LINK1"/>
+      <w:bookmarkStart w:id="11" w:name="OLE_LINK2"/>
       <w:r>
         <w:rPr>
           <w:rFonts w:ascii="Times New Roman" w:hAnsi="Times New Roman" w:cs="Times New Roman"/>
@@ -3920,8 +4092,8 @@
         </w:rPr>
         <w:t>-Methyladenos</w:t>
       </w:r>
-      <w:bookmarkEnd w:id="4"/>
-      <w:bookmarkEnd w:id="5"/>
+      <w:bookmarkEnd w:id="10"/>
+      <w:bookmarkEnd w:id="11"/>
       <w:r>
         <w:rPr>
           <w:rFonts w:ascii="Times New Roman" w:hAnsi="Times New Roman" w:cs="Times New Roman"/>
@@ -4012,7 +4184,7 @@
         </w:numPr>
         <w:ind w:firstLineChars="0"/>
         <w:rPr>
-          <w:rFonts w:ascii="Times New Roman" w:hAnsi="Times New Roman" w:cs="Times New Roman" w:hint="eastAsia"/>
+          <w:rFonts w:ascii="Times New Roman" w:hAnsi="Times New Roman" w:cs="Times New Roman"/>
           <w:sz w:val="20"/>
           <w:szCs w:val="20"/>
         </w:rPr>
@@ -4050,7 +4222,25 @@
           <w:sz w:val="20"/>
           <w:szCs w:val="20"/>
         </w:rPr>
-        <w:t>A Reader substrate sites using deep convolutional and recurrent neural network, Conference: BIBE 2021- The Fifth International Conference on Biological Information and Biomedical Engineering, July 20-22, 2021 at Hangzhou, China</w:t>
+        <w:t xml:space="preserve">A Reader substrate sites using deep convolutional and recurrent neural network, Conference: BIBE 2021- The Fifth International Conference on Biological Information and Biomedical Engineering, July 20-22, </w:t>
+      </w:r>
+      <w:proofErr w:type="gramStart"/>
+      <w:r>
+        <w:rPr>
+          <w:rFonts w:ascii="Times New Roman" w:hAnsi="Times New Roman" w:cs="Times New Roman"/>
+          <w:sz w:val="20"/>
+          <w:szCs w:val="20"/>
+        </w:rPr>
+        <w:t>2021</w:t>
+      </w:r>
+      <w:proofErr w:type="gramEnd"/>
+      <w:r>
+        <w:rPr>
+          <w:rFonts w:ascii="Times New Roman" w:hAnsi="Times New Roman" w:cs="Times New Roman"/>
+          <w:sz w:val="20"/>
+          <w:szCs w:val="20"/>
+        </w:rPr>
+        <w:t xml:space="preserve"> at Hangzhou, China</w:t>
       </w:r>
     </w:p>
     <w:sectPr>

</xml_diff>